<commit_message>
update doc, remove .vscode folder
</commit_message>
<xml_diff>
--- a/doc/project/Nhom12_Thuan-Tram-Thao-Giang.docx
+++ b/doc/project/Nhom12_Thuan-Tram-Thao-Giang.docx
@@ -733,15 +733,6 @@
           <w:lang w:val="en-US"/>
         </w:rPr>
         <w:tab/>
-      </w:r>
-      <w:r>
-        <w:rPr>
-          <w:rFonts w:ascii="Times New Roman" w:eastAsia="Times New Roman" w:hAnsi="Times New Roman" w:cs="Times New Roman"/>
-          <w:color w:val="9BBB59" w:themeColor="accent3"/>
-          <w:sz w:val="28"/>
-          <w:szCs w:val="28"/>
-          <w:lang w:val="en-US"/>
-        </w:rPr>
         <w:t>Đỗ Thị Thanh Thảo – 23C23009</w:t>
       </w:r>
     </w:p>
@@ -894,7 +885,7 @@
       <w:pPr>
         <w:pStyle w:val="TOC1"/>
         <w:rPr>
-          <w:rFonts w:asciiTheme="minorHAnsi" w:eastAsiaTheme="minorEastAsia" w:hAnsiTheme="minorHAnsi" w:cstheme="minorBidi"/>
+          <w:rFonts w:eastAsiaTheme="minorEastAsia" w:cs="Times New Roman"/>
           <w:b w:val="0"/>
           <w:bCs w:val="0"/>
           <w:caps w:val="0"/>
@@ -935,6 +926,7 @@
       </w:r>
       <w:r>
         <w:rPr>
+          <w:rFonts w:cs="Times New Roman"/>
           <w:noProof/>
           <w:lang w:val="vi-VN"/>
         </w:rPr>
@@ -942,7 +934,7 @@
       </w:r>
       <w:r>
         <w:rPr>
-          <w:rFonts w:asciiTheme="minorHAnsi" w:eastAsiaTheme="minorEastAsia" w:hAnsiTheme="minorHAnsi" w:cstheme="minorBidi"/>
+          <w:rFonts w:eastAsiaTheme="minorEastAsia" w:cs="Times New Roman"/>
           <w:b w:val="0"/>
           <w:bCs w:val="0"/>
           <w:caps w:val="0"/>
@@ -957,6 +949,7 @@
       </w:r>
       <w:r>
         <w:rPr>
+          <w:rFonts w:cs="Times New Roman"/>
           <w:noProof/>
           <w:lang w:val="en-US"/>
         </w:rPr>
@@ -964,41 +957,48 @@
       </w:r>
       <w:r>
         <w:rPr>
+          <w:rFonts w:cs="Times New Roman"/>
           <w:noProof/>
         </w:rPr>
         <w:tab/>
       </w:r>
       <w:r>
         <w:rPr>
+          <w:rFonts w:cs="Times New Roman"/>
           <w:noProof/>
         </w:rPr>
         <w:fldChar w:fldCharType="begin"/>
       </w:r>
       <w:r>
         <w:rPr>
+          <w:rFonts w:cs="Times New Roman"/>
           <w:noProof/>
         </w:rPr>
         <w:instrText xml:space="preserve"> PAGEREF _Toc182665254 \h </w:instrText>
       </w:r>
       <w:r>
         <w:rPr>
-          <w:noProof/>
-        </w:rPr>
-      </w:r>
-      <w:r>
-        <w:rPr>
+          <w:rFonts w:cs="Times New Roman"/>
+          <w:noProof/>
+        </w:rPr>
+      </w:r>
+      <w:r>
+        <w:rPr>
+          <w:rFonts w:cs="Times New Roman"/>
           <w:noProof/>
         </w:rPr>
         <w:fldChar w:fldCharType="separate"/>
       </w:r>
       <w:r>
         <w:rPr>
+          <w:rFonts w:cs="Times New Roman"/>
           <w:noProof/>
         </w:rPr>
         <w:t>1</w:t>
       </w:r>
       <w:r>
         <w:rPr>
+          <w:rFonts w:cs="Times New Roman"/>
           <w:noProof/>
         </w:rPr>
         <w:fldChar w:fldCharType="end"/>
@@ -1012,7 +1012,7 @@
           <w:tab w:val="right" w:leader="dot" w:pos="9061"/>
         </w:tabs>
         <w:rPr>
-          <w:rFonts w:asciiTheme="minorHAnsi" w:eastAsiaTheme="minorEastAsia" w:hAnsiTheme="minorHAnsi" w:cstheme="minorBidi"/>
+          <w:rFonts w:eastAsiaTheme="minorEastAsia" w:cs="Times New Roman"/>
           <w:b w:val="0"/>
           <w:smallCaps w:val="0"/>
           <w:noProof/>
@@ -1025,6 +1025,7 @@
       </w:pPr>
       <w:r>
         <w:rPr>
+          <w:rFonts w:cs="Times New Roman"/>
           <w:i/>
           <w:noProof/>
           <w:color w:val="FF0000"/>
@@ -1034,7 +1035,7 @@
       </w:r>
       <w:r>
         <w:rPr>
-          <w:rFonts w:asciiTheme="minorHAnsi" w:eastAsiaTheme="minorEastAsia" w:hAnsiTheme="minorHAnsi" w:cstheme="minorBidi"/>
+          <w:rFonts w:eastAsiaTheme="minorEastAsia" w:cs="Times New Roman"/>
           <w:b w:val="0"/>
           <w:smallCaps w:val="0"/>
           <w:noProof/>
@@ -1048,6 +1049,7 @@
       </w:r>
       <w:r>
         <w:rPr>
+          <w:rFonts w:cs="Times New Roman"/>
           <w:i/>
           <w:noProof/>
           <w:color w:val="FF0000"/>
@@ -1057,41 +1059,48 @@
       </w:r>
       <w:r>
         <w:rPr>
+          <w:rFonts w:cs="Times New Roman"/>
           <w:noProof/>
         </w:rPr>
         <w:tab/>
       </w:r>
       <w:r>
         <w:rPr>
+          <w:rFonts w:cs="Times New Roman"/>
           <w:noProof/>
         </w:rPr>
         <w:fldChar w:fldCharType="begin"/>
       </w:r>
       <w:r>
         <w:rPr>
+          <w:rFonts w:cs="Times New Roman"/>
           <w:noProof/>
         </w:rPr>
         <w:instrText xml:space="preserve"> PAGEREF _Toc182665255 \h </w:instrText>
       </w:r>
       <w:r>
         <w:rPr>
-          <w:noProof/>
-        </w:rPr>
-      </w:r>
-      <w:r>
-        <w:rPr>
+          <w:rFonts w:cs="Times New Roman"/>
+          <w:noProof/>
+        </w:rPr>
+      </w:r>
+      <w:r>
+        <w:rPr>
+          <w:rFonts w:cs="Times New Roman"/>
           <w:noProof/>
         </w:rPr>
         <w:fldChar w:fldCharType="separate"/>
       </w:r>
       <w:r>
         <w:rPr>
+          <w:rFonts w:cs="Times New Roman"/>
           <w:noProof/>
         </w:rPr>
         <w:t>1</w:t>
       </w:r>
       <w:r>
         <w:rPr>
+          <w:rFonts w:cs="Times New Roman"/>
           <w:noProof/>
         </w:rPr>
         <w:fldChar w:fldCharType="end"/>
@@ -1105,7 +1114,7 @@
           <w:tab w:val="right" w:leader="dot" w:pos="9061"/>
         </w:tabs>
         <w:rPr>
-          <w:rFonts w:asciiTheme="minorHAnsi" w:eastAsiaTheme="minorEastAsia" w:hAnsiTheme="minorHAnsi" w:cstheme="minorBidi"/>
+          <w:rFonts w:eastAsiaTheme="minorEastAsia" w:cs="Times New Roman"/>
           <w:b w:val="0"/>
           <w:smallCaps w:val="0"/>
           <w:noProof/>
@@ -1118,6 +1127,7 @@
       </w:pPr>
       <w:r>
         <w:rPr>
+          <w:rFonts w:cs="Times New Roman"/>
           <w:i/>
           <w:noProof/>
           <w:color w:val="FF0000"/>
@@ -1126,7 +1136,7 @@
       </w:r>
       <w:r>
         <w:rPr>
-          <w:rFonts w:asciiTheme="minorHAnsi" w:eastAsiaTheme="minorEastAsia" w:hAnsiTheme="minorHAnsi" w:cstheme="minorBidi"/>
+          <w:rFonts w:eastAsiaTheme="minorEastAsia" w:cs="Times New Roman"/>
           <w:b w:val="0"/>
           <w:smallCaps w:val="0"/>
           <w:noProof/>
@@ -1140,6 +1150,7 @@
       </w:r>
       <w:r>
         <w:rPr>
+          <w:rFonts w:cs="Times New Roman"/>
           <w:i/>
           <w:noProof/>
           <w:color w:val="FF0000"/>
@@ -1149,41 +1160,48 @@
       </w:r>
       <w:r>
         <w:rPr>
+          <w:rFonts w:cs="Times New Roman"/>
           <w:noProof/>
         </w:rPr>
         <w:tab/>
       </w:r>
       <w:r>
         <w:rPr>
+          <w:rFonts w:cs="Times New Roman"/>
           <w:noProof/>
         </w:rPr>
         <w:fldChar w:fldCharType="begin"/>
       </w:r>
       <w:r>
         <w:rPr>
+          <w:rFonts w:cs="Times New Roman"/>
           <w:noProof/>
         </w:rPr>
         <w:instrText xml:space="preserve"> PAGEREF _Toc182665256 \h </w:instrText>
       </w:r>
       <w:r>
         <w:rPr>
-          <w:noProof/>
-        </w:rPr>
-      </w:r>
-      <w:r>
-        <w:rPr>
+          <w:rFonts w:cs="Times New Roman"/>
+          <w:noProof/>
+        </w:rPr>
+      </w:r>
+      <w:r>
+        <w:rPr>
+          <w:rFonts w:cs="Times New Roman"/>
           <w:noProof/>
         </w:rPr>
         <w:fldChar w:fldCharType="separate"/>
       </w:r>
       <w:r>
         <w:rPr>
+          <w:rFonts w:cs="Times New Roman"/>
           <w:noProof/>
         </w:rPr>
         <w:t>1</w:t>
       </w:r>
       <w:r>
         <w:rPr>
+          <w:rFonts w:cs="Times New Roman"/>
           <w:noProof/>
         </w:rPr>
         <w:fldChar w:fldCharType="end"/>
@@ -1197,7 +1215,7 @@
           <w:tab w:val="right" w:leader="dot" w:pos="9061"/>
         </w:tabs>
         <w:rPr>
-          <w:rFonts w:asciiTheme="minorHAnsi" w:eastAsiaTheme="minorEastAsia" w:hAnsiTheme="minorHAnsi" w:cstheme="minorBidi"/>
+          <w:rFonts w:eastAsiaTheme="minorEastAsia" w:cs="Times New Roman"/>
           <w:b w:val="0"/>
           <w:smallCaps w:val="0"/>
           <w:noProof/>
@@ -1210,6 +1228,7 @@
       </w:pPr>
       <w:r>
         <w:rPr>
+          <w:rFonts w:cs="Times New Roman"/>
           <w:i/>
           <w:noProof/>
           <w:color w:val="FF0000"/>
@@ -1219,7 +1238,7 @@
       </w:r>
       <w:r>
         <w:rPr>
-          <w:rFonts w:asciiTheme="minorHAnsi" w:eastAsiaTheme="minorEastAsia" w:hAnsiTheme="minorHAnsi" w:cstheme="minorBidi"/>
+          <w:rFonts w:eastAsiaTheme="minorEastAsia" w:cs="Times New Roman"/>
           <w:b w:val="0"/>
           <w:smallCaps w:val="0"/>
           <w:noProof/>
@@ -1233,6 +1252,7 @@
       </w:r>
       <w:r>
         <w:rPr>
+          <w:rFonts w:cs="Times New Roman"/>
           <w:i/>
           <w:noProof/>
           <w:color w:val="FF0000"/>
@@ -1242,41 +1262,48 @@
       </w:r>
       <w:r>
         <w:rPr>
+          <w:rFonts w:cs="Times New Roman"/>
           <w:noProof/>
         </w:rPr>
         <w:tab/>
       </w:r>
       <w:r>
         <w:rPr>
+          <w:rFonts w:cs="Times New Roman"/>
           <w:noProof/>
         </w:rPr>
         <w:fldChar w:fldCharType="begin"/>
       </w:r>
       <w:r>
         <w:rPr>
+          <w:rFonts w:cs="Times New Roman"/>
           <w:noProof/>
         </w:rPr>
         <w:instrText xml:space="preserve"> PAGEREF _Toc182665257 \h </w:instrText>
       </w:r>
       <w:r>
         <w:rPr>
-          <w:noProof/>
-        </w:rPr>
-      </w:r>
-      <w:r>
-        <w:rPr>
+          <w:rFonts w:cs="Times New Roman"/>
+          <w:noProof/>
+        </w:rPr>
+      </w:r>
+      <w:r>
+        <w:rPr>
+          <w:rFonts w:cs="Times New Roman"/>
           <w:noProof/>
         </w:rPr>
         <w:fldChar w:fldCharType="separate"/>
       </w:r>
       <w:r>
         <w:rPr>
+          <w:rFonts w:cs="Times New Roman"/>
           <w:noProof/>
         </w:rPr>
         <w:t>1</w:t>
       </w:r>
       <w:r>
         <w:rPr>
+          <w:rFonts w:cs="Times New Roman"/>
           <w:noProof/>
         </w:rPr>
         <w:fldChar w:fldCharType="end"/>
@@ -1290,7 +1317,7 @@
           <w:tab w:val="right" w:leader="dot" w:pos="9061"/>
         </w:tabs>
         <w:rPr>
-          <w:rFonts w:asciiTheme="minorHAnsi" w:eastAsiaTheme="minorEastAsia" w:hAnsiTheme="minorHAnsi" w:cstheme="minorBidi"/>
+          <w:rFonts w:eastAsiaTheme="minorEastAsia" w:cs="Times New Roman"/>
           <w:b w:val="0"/>
           <w:smallCaps w:val="0"/>
           <w:noProof/>
@@ -1303,6 +1330,7 @@
       </w:pPr>
       <w:r>
         <w:rPr>
+          <w:rFonts w:cs="Times New Roman"/>
           <w:i/>
           <w:noProof/>
           <w:color w:val="FF0000"/>
@@ -1312,7 +1340,7 @@
       </w:r>
       <w:r>
         <w:rPr>
-          <w:rFonts w:asciiTheme="minorHAnsi" w:eastAsiaTheme="minorEastAsia" w:hAnsiTheme="minorHAnsi" w:cstheme="minorBidi"/>
+          <w:rFonts w:eastAsiaTheme="minorEastAsia" w:cs="Times New Roman"/>
           <w:b w:val="0"/>
           <w:smallCaps w:val="0"/>
           <w:noProof/>
@@ -1326,6 +1354,7 @@
       </w:r>
       <w:r>
         <w:rPr>
+          <w:rFonts w:cs="Times New Roman"/>
           <w:i/>
           <w:noProof/>
           <w:color w:val="FF0000"/>
@@ -1335,41 +1364,48 @@
       </w:r>
       <w:r>
         <w:rPr>
+          <w:rFonts w:cs="Times New Roman"/>
           <w:noProof/>
         </w:rPr>
         <w:tab/>
       </w:r>
       <w:r>
         <w:rPr>
+          <w:rFonts w:cs="Times New Roman"/>
           <w:noProof/>
         </w:rPr>
         <w:fldChar w:fldCharType="begin"/>
       </w:r>
       <w:r>
         <w:rPr>
+          <w:rFonts w:cs="Times New Roman"/>
           <w:noProof/>
         </w:rPr>
         <w:instrText xml:space="preserve"> PAGEREF _Toc182665258 \h </w:instrText>
       </w:r>
       <w:r>
         <w:rPr>
-          <w:noProof/>
-        </w:rPr>
-      </w:r>
-      <w:r>
-        <w:rPr>
+          <w:rFonts w:cs="Times New Roman"/>
+          <w:noProof/>
+        </w:rPr>
+      </w:r>
+      <w:r>
+        <w:rPr>
+          <w:rFonts w:cs="Times New Roman"/>
           <w:noProof/>
         </w:rPr>
         <w:fldChar w:fldCharType="separate"/>
       </w:r>
       <w:r>
         <w:rPr>
+          <w:rFonts w:cs="Times New Roman"/>
           <w:noProof/>
         </w:rPr>
         <w:t>1</w:t>
       </w:r>
       <w:r>
         <w:rPr>
+          <w:rFonts w:cs="Times New Roman"/>
           <w:noProof/>
         </w:rPr>
         <w:fldChar w:fldCharType="end"/>
@@ -1383,7 +1419,7 @@
           <w:tab w:val="right" w:leader="dot" w:pos="9061"/>
         </w:tabs>
         <w:rPr>
-          <w:rFonts w:asciiTheme="minorHAnsi" w:eastAsiaTheme="minorEastAsia" w:hAnsiTheme="minorHAnsi" w:cstheme="minorBidi"/>
+          <w:rFonts w:eastAsiaTheme="minorEastAsia" w:cs="Times New Roman"/>
           <w:b w:val="0"/>
           <w:smallCaps w:val="0"/>
           <w:noProof/>
@@ -1396,6 +1432,7 @@
       </w:pPr>
       <w:r>
         <w:rPr>
+          <w:rFonts w:cs="Times New Roman"/>
           <w:i/>
           <w:noProof/>
           <w:color w:val="FF0000"/>
@@ -1405,7 +1442,7 @@
       </w:r>
       <w:r>
         <w:rPr>
-          <w:rFonts w:asciiTheme="minorHAnsi" w:eastAsiaTheme="minorEastAsia" w:hAnsiTheme="minorHAnsi" w:cstheme="minorBidi"/>
+          <w:rFonts w:eastAsiaTheme="minorEastAsia" w:cs="Times New Roman"/>
           <w:b w:val="0"/>
           <w:smallCaps w:val="0"/>
           <w:noProof/>
@@ -1419,6 +1456,7 @@
       </w:r>
       <w:r>
         <w:rPr>
+          <w:rFonts w:cs="Times New Roman"/>
           <w:i/>
           <w:noProof/>
           <w:color w:val="FF0000"/>
@@ -1428,41 +1466,48 @@
       </w:r>
       <w:r>
         <w:rPr>
+          <w:rFonts w:cs="Times New Roman"/>
           <w:noProof/>
         </w:rPr>
         <w:tab/>
       </w:r>
       <w:r>
         <w:rPr>
+          <w:rFonts w:cs="Times New Roman"/>
           <w:noProof/>
         </w:rPr>
         <w:fldChar w:fldCharType="begin"/>
       </w:r>
       <w:r>
         <w:rPr>
+          <w:rFonts w:cs="Times New Roman"/>
           <w:noProof/>
         </w:rPr>
         <w:instrText xml:space="preserve"> PAGEREF _Toc182665259 \h </w:instrText>
       </w:r>
       <w:r>
         <w:rPr>
-          <w:noProof/>
-        </w:rPr>
-      </w:r>
-      <w:r>
-        <w:rPr>
+          <w:rFonts w:cs="Times New Roman"/>
+          <w:noProof/>
+        </w:rPr>
+      </w:r>
+      <w:r>
+        <w:rPr>
+          <w:rFonts w:cs="Times New Roman"/>
           <w:noProof/>
         </w:rPr>
         <w:fldChar w:fldCharType="separate"/>
       </w:r>
       <w:r>
         <w:rPr>
+          <w:rFonts w:cs="Times New Roman"/>
           <w:noProof/>
         </w:rPr>
         <w:t>1</w:t>
       </w:r>
       <w:r>
         <w:rPr>
+          <w:rFonts w:cs="Times New Roman"/>
           <w:noProof/>
         </w:rPr>
         <w:fldChar w:fldCharType="end"/>
@@ -1472,7 +1517,7 @@
       <w:pPr>
         <w:pStyle w:val="TOC1"/>
         <w:rPr>
-          <w:rFonts w:asciiTheme="minorHAnsi" w:eastAsiaTheme="minorEastAsia" w:hAnsiTheme="minorHAnsi" w:cstheme="minorBidi"/>
+          <w:rFonts w:eastAsiaTheme="minorEastAsia" w:cs="Times New Roman"/>
           <w:b w:val="0"/>
           <w:bCs w:val="0"/>
           <w:caps w:val="0"/>
@@ -1486,6 +1531,7 @@
       </w:pPr>
       <w:r>
         <w:rPr>
+          <w:rFonts w:cs="Times New Roman"/>
           <w:noProof/>
           <w:lang w:val="vi-VN"/>
         </w:rPr>
@@ -1493,7 +1539,7 @@
       </w:r>
       <w:r>
         <w:rPr>
-          <w:rFonts w:asciiTheme="minorHAnsi" w:eastAsiaTheme="minorEastAsia" w:hAnsiTheme="minorHAnsi" w:cstheme="minorBidi"/>
+          <w:rFonts w:eastAsiaTheme="minorEastAsia" w:cs="Times New Roman"/>
           <w:b w:val="0"/>
           <w:bCs w:val="0"/>
           <w:caps w:val="0"/>
@@ -1508,6 +1554,7 @@
       </w:r>
       <w:r>
         <w:rPr>
+          <w:rFonts w:cs="Times New Roman"/>
           <w:noProof/>
           <w:lang w:val="en-US"/>
         </w:rPr>
@@ -1515,41 +1562,48 @@
       </w:r>
       <w:r>
         <w:rPr>
+          <w:rFonts w:cs="Times New Roman"/>
           <w:noProof/>
         </w:rPr>
         <w:tab/>
       </w:r>
       <w:r>
         <w:rPr>
+          <w:rFonts w:cs="Times New Roman"/>
           <w:noProof/>
         </w:rPr>
         <w:fldChar w:fldCharType="begin"/>
       </w:r>
       <w:r>
         <w:rPr>
+          <w:rFonts w:cs="Times New Roman"/>
           <w:noProof/>
         </w:rPr>
         <w:instrText xml:space="preserve"> PAGEREF _Toc182665260 \h </w:instrText>
       </w:r>
       <w:r>
         <w:rPr>
-          <w:noProof/>
-        </w:rPr>
-      </w:r>
-      <w:r>
-        <w:rPr>
+          <w:rFonts w:cs="Times New Roman"/>
+          <w:noProof/>
+        </w:rPr>
+      </w:r>
+      <w:r>
+        <w:rPr>
+          <w:rFonts w:cs="Times New Roman"/>
           <w:noProof/>
         </w:rPr>
         <w:fldChar w:fldCharType="separate"/>
       </w:r>
       <w:r>
         <w:rPr>
+          <w:rFonts w:cs="Times New Roman"/>
           <w:noProof/>
         </w:rPr>
         <w:t>2</w:t>
       </w:r>
       <w:r>
         <w:rPr>
+          <w:rFonts w:cs="Times New Roman"/>
           <w:noProof/>
         </w:rPr>
         <w:fldChar w:fldCharType="end"/>
@@ -1563,7 +1617,7 @@
           <w:tab w:val="right" w:leader="dot" w:pos="9061"/>
         </w:tabs>
         <w:rPr>
-          <w:rFonts w:asciiTheme="minorHAnsi" w:eastAsiaTheme="minorEastAsia" w:hAnsiTheme="minorHAnsi" w:cstheme="minorBidi"/>
+          <w:rFonts w:eastAsiaTheme="minorEastAsia" w:cs="Times New Roman"/>
           <w:b w:val="0"/>
           <w:smallCaps w:val="0"/>
           <w:noProof/>
@@ -1576,6 +1630,7 @@
       </w:pPr>
       <w:r>
         <w:rPr>
+          <w:rFonts w:cs="Times New Roman"/>
           <w:i/>
           <w:noProof/>
           <w:color w:val="FF0000"/>
@@ -1585,7 +1640,7 @@
       </w:r>
       <w:r>
         <w:rPr>
-          <w:rFonts w:asciiTheme="minorHAnsi" w:eastAsiaTheme="minorEastAsia" w:hAnsiTheme="minorHAnsi" w:cstheme="minorBidi"/>
+          <w:rFonts w:eastAsiaTheme="minorEastAsia" w:cs="Times New Roman"/>
           <w:b w:val="0"/>
           <w:smallCaps w:val="0"/>
           <w:noProof/>
@@ -1599,6 +1654,7 @@
       </w:r>
       <w:r>
         <w:rPr>
+          <w:rFonts w:cs="Times New Roman"/>
           <w:i/>
           <w:noProof/>
           <w:color w:val="FF0000"/>
@@ -1608,41 +1664,48 @@
       </w:r>
       <w:r>
         <w:rPr>
+          <w:rFonts w:cs="Times New Roman"/>
           <w:noProof/>
         </w:rPr>
         <w:tab/>
       </w:r>
       <w:r>
         <w:rPr>
+          <w:rFonts w:cs="Times New Roman"/>
           <w:noProof/>
         </w:rPr>
         <w:fldChar w:fldCharType="begin"/>
       </w:r>
       <w:r>
         <w:rPr>
+          <w:rFonts w:cs="Times New Roman"/>
           <w:noProof/>
         </w:rPr>
         <w:instrText xml:space="preserve"> PAGEREF _Toc182665262 \h </w:instrText>
       </w:r>
       <w:r>
         <w:rPr>
-          <w:noProof/>
-        </w:rPr>
-      </w:r>
-      <w:r>
-        <w:rPr>
+          <w:rFonts w:cs="Times New Roman"/>
+          <w:noProof/>
+        </w:rPr>
+      </w:r>
+      <w:r>
+        <w:rPr>
+          <w:rFonts w:cs="Times New Roman"/>
           <w:noProof/>
         </w:rPr>
         <w:fldChar w:fldCharType="separate"/>
       </w:r>
       <w:r>
         <w:rPr>
+          <w:rFonts w:cs="Times New Roman"/>
           <w:noProof/>
         </w:rPr>
         <w:t>2</w:t>
       </w:r>
       <w:r>
         <w:rPr>
+          <w:rFonts w:cs="Times New Roman"/>
           <w:noProof/>
         </w:rPr>
         <w:fldChar w:fldCharType="end"/>
@@ -1656,7 +1719,7 @@
           <w:tab w:val="right" w:leader="dot" w:pos="9061"/>
         </w:tabs>
         <w:rPr>
-          <w:rFonts w:asciiTheme="minorHAnsi" w:eastAsiaTheme="minorEastAsia" w:hAnsiTheme="minorHAnsi" w:cstheme="minorBidi"/>
+          <w:rFonts w:eastAsiaTheme="minorEastAsia" w:cs="Times New Roman"/>
           <w:b w:val="0"/>
           <w:smallCaps w:val="0"/>
           <w:noProof/>
@@ -1669,6 +1732,7 @@
       </w:pPr>
       <w:r>
         <w:rPr>
+          <w:rFonts w:cs="Times New Roman"/>
           <w:i/>
           <w:noProof/>
           <w:color w:val="FF0000"/>
@@ -1678,7 +1742,7 @@
       </w:r>
       <w:r>
         <w:rPr>
-          <w:rFonts w:asciiTheme="minorHAnsi" w:eastAsiaTheme="minorEastAsia" w:hAnsiTheme="minorHAnsi" w:cstheme="minorBidi"/>
+          <w:rFonts w:eastAsiaTheme="minorEastAsia" w:cs="Times New Roman"/>
           <w:b w:val="0"/>
           <w:smallCaps w:val="0"/>
           <w:noProof/>
@@ -1692,6 +1756,7 @@
       </w:r>
       <w:r>
         <w:rPr>
+          <w:rFonts w:cs="Times New Roman"/>
           <w:i/>
           <w:noProof/>
           <w:color w:val="FF0000"/>
@@ -1701,41 +1766,48 @@
       </w:r>
       <w:r>
         <w:rPr>
+          <w:rFonts w:cs="Times New Roman"/>
           <w:noProof/>
         </w:rPr>
         <w:tab/>
       </w:r>
       <w:r>
         <w:rPr>
+          <w:rFonts w:cs="Times New Roman"/>
           <w:noProof/>
         </w:rPr>
         <w:fldChar w:fldCharType="begin"/>
       </w:r>
       <w:r>
         <w:rPr>
+          <w:rFonts w:cs="Times New Roman"/>
           <w:noProof/>
         </w:rPr>
         <w:instrText xml:space="preserve"> PAGEREF _Toc182665263 \h </w:instrText>
       </w:r>
       <w:r>
         <w:rPr>
-          <w:noProof/>
-        </w:rPr>
-      </w:r>
-      <w:r>
-        <w:rPr>
+          <w:rFonts w:cs="Times New Roman"/>
+          <w:noProof/>
+        </w:rPr>
+      </w:r>
+      <w:r>
+        <w:rPr>
+          <w:rFonts w:cs="Times New Roman"/>
           <w:noProof/>
         </w:rPr>
         <w:fldChar w:fldCharType="separate"/>
       </w:r>
       <w:r>
         <w:rPr>
+          <w:rFonts w:cs="Times New Roman"/>
           <w:noProof/>
         </w:rPr>
         <w:t>2</w:t>
       </w:r>
       <w:r>
         <w:rPr>
+          <w:rFonts w:cs="Times New Roman"/>
           <w:noProof/>
         </w:rPr>
         <w:fldChar w:fldCharType="end"/>
@@ -1749,7 +1821,7 @@
           <w:tab w:val="right" w:leader="dot" w:pos="9061"/>
         </w:tabs>
         <w:rPr>
-          <w:rFonts w:asciiTheme="minorHAnsi" w:eastAsiaTheme="minorEastAsia" w:hAnsiTheme="minorHAnsi" w:cstheme="minorBidi"/>
+          <w:rFonts w:eastAsiaTheme="minorEastAsia" w:cs="Times New Roman"/>
           <w:b w:val="0"/>
           <w:smallCaps w:val="0"/>
           <w:noProof/>
@@ -1762,6 +1834,7 @@
       </w:pPr>
       <w:r>
         <w:rPr>
+          <w:rFonts w:cs="Times New Roman"/>
           <w:i/>
           <w:noProof/>
           <w:color w:val="FF0000"/>
@@ -1771,7 +1844,7 @@
       </w:r>
       <w:r>
         <w:rPr>
-          <w:rFonts w:asciiTheme="minorHAnsi" w:eastAsiaTheme="minorEastAsia" w:hAnsiTheme="minorHAnsi" w:cstheme="minorBidi"/>
+          <w:rFonts w:eastAsiaTheme="minorEastAsia" w:cs="Times New Roman"/>
           <w:b w:val="0"/>
           <w:smallCaps w:val="0"/>
           <w:noProof/>
@@ -1785,6 +1858,7 @@
       </w:r>
       <w:r>
         <w:rPr>
+          <w:rFonts w:cs="Times New Roman"/>
           <w:i/>
           <w:noProof/>
           <w:color w:val="FF0000"/>
@@ -1794,41 +1868,48 @@
       </w:r>
       <w:r>
         <w:rPr>
+          <w:rFonts w:cs="Times New Roman"/>
           <w:noProof/>
         </w:rPr>
         <w:tab/>
       </w:r>
       <w:r>
         <w:rPr>
+          <w:rFonts w:cs="Times New Roman"/>
           <w:noProof/>
         </w:rPr>
         <w:fldChar w:fldCharType="begin"/>
       </w:r>
       <w:r>
         <w:rPr>
+          <w:rFonts w:cs="Times New Roman"/>
           <w:noProof/>
         </w:rPr>
         <w:instrText xml:space="preserve"> PAGEREF _Toc182665264 \h </w:instrText>
       </w:r>
       <w:r>
         <w:rPr>
-          <w:noProof/>
-        </w:rPr>
-      </w:r>
-      <w:r>
-        <w:rPr>
+          <w:rFonts w:cs="Times New Roman"/>
+          <w:noProof/>
+        </w:rPr>
+      </w:r>
+      <w:r>
+        <w:rPr>
+          <w:rFonts w:cs="Times New Roman"/>
           <w:noProof/>
         </w:rPr>
         <w:fldChar w:fldCharType="separate"/>
       </w:r>
       <w:r>
         <w:rPr>
+          <w:rFonts w:cs="Times New Roman"/>
           <w:noProof/>
         </w:rPr>
         <w:t>3</w:t>
       </w:r>
       <w:r>
         <w:rPr>
+          <w:rFonts w:cs="Times New Roman"/>
           <w:noProof/>
         </w:rPr>
         <w:fldChar w:fldCharType="end"/>
@@ -1842,7 +1923,7 @@
           <w:tab w:val="right" w:leader="dot" w:pos="9061"/>
         </w:tabs>
         <w:rPr>
-          <w:rFonts w:asciiTheme="minorHAnsi" w:eastAsiaTheme="minorEastAsia" w:hAnsiTheme="minorHAnsi" w:cstheme="minorBidi"/>
+          <w:rFonts w:eastAsiaTheme="minorEastAsia" w:cs="Times New Roman"/>
           <w:b w:val="0"/>
           <w:smallCaps w:val="0"/>
           <w:noProof/>
@@ -1855,6 +1936,7 @@
       </w:pPr>
       <w:r>
         <w:rPr>
+          <w:rFonts w:cs="Times New Roman"/>
           <w:i/>
           <w:noProof/>
           <w:color w:val="FF0000"/>
@@ -1864,7 +1946,7 @@
       </w:r>
       <w:r>
         <w:rPr>
-          <w:rFonts w:asciiTheme="minorHAnsi" w:eastAsiaTheme="minorEastAsia" w:hAnsiTheme="minorHAnsi" w:cstheme="minorBidi"/>
+          <w:rFonts w:eastAsiaTheme="minorEastAsia" w:cs="Times New Roman"/>
           <w:b w:val="0"/>
           <w:smallCaps w:val="0"/>
           <w:noProof/>
@@ -1878,6 +1960,7 @@
       </w:r>
       <w:r>
         <w:rPr>
+          <w:rFonts w:cs="Times New Roman"/>
           <w:i/>
           <w:noProof/>
           <w:color w:val="FF0000"/>
@@ -1887,41 +1970,48 @@
       </w:r>
       <w:r>
         <w:rPr>
+          <w:rFonts w:cs="Times New Roman"/>
           <w:noProof/>
         </w:rPr>
         <w:tab/>
       </w:r>
       <w:r>
         <w:rPr>
+          <w:rFonts w:cs="Times New Roman"/>
           <w:noProof/>
         </w:rPr>
         <w:fldChar w:fldCharType="begin"/>
       </w:r>
       <w:r>
         <w:rPr>
+          <w:rFonts w:cs="Times New Roman"/>
           <w:noProof/>
         </w:rPr>
         <w:instrText xml:space="preserve"> PAGEREF _Toc182665265 \h </w:instrText>
       </w:r>
       <w:r>
         <w:rPr>
-          <w:noProof/>
-        </w:rPr>
-      </w:r>
-      <w:r>
-        <w:rPr>
+          <w:rFonts w:cs="Times New Roman"/>
+          <w:noProof/>
+        </w:rPr>
+      </w:r>
+      <w:r>
+        <w:rPr>
+          <w:rFonts w:cs="Times New Roman"/>
           <w:noProof/>
         </w:rPr>
         <w:fldChar w:fldCharType="separate"/>
       </w:r>
       <w:r>
         <w:rPr>
+          <w:rFonts w:cs="Times New Roman"/>
           <w:noProof/>
         </w:rPr>
         <w:t>4</w:t>
       </w:r>
       <w:r>
         <w:rPr>
+          <w:rFonts w:cs="Times New Roman"/>
           <w:noProof/>
         </w:rPr>
         <w:fldChar w:fldCharType="end"/>
@@ -1935,7 +2025,7 @@
           <w:tab w:val="right" w:leader="dot" w:pos="9061"/>
         </w:tabs>
         <w:rPr>
-          <w:rFonts w:asciiTheme="minorHAnsi" w:eastAsiaTheme="minorEastAsia" w:hAnsiTheme="minorHAnsi" w:cstheme="minorBidi"/>
+          <w:rFonts w:eastAsiaTheme="minorEastAsia" w:cs="Times New Roman"/>
           <w:b w:val="0"/>
           <w:smallCaps w:val="0"/>
           <w:noProof/>
@@ -1948,6 +2038,7 @@
       </w:pPr>
       <w:r>
         <w:rPr>
+          <w:rFonts w:cs="Times New Roman"/>
           <w:i/>
           <w:noProof/>
           <w:color w:val="FF0000"/>
@@ -1957,7 +2048,7 @@
       </w:r>
       <w:r>
         <w:rPr>
-          <w:rFonts w:asciiTheme="minorHAnsi" w:eastAsiaTheme="minorEastAsia" w:hAnsiTheme="minorHAnsi" w:cstheme="minorBidi"/>
+          <w:rFonts w:eastAsiaTheme="minorEastAsia" w:cs="Times New Roman"/>
           <w:b w:val="0"/>
           <w:smallCaps w:val="0"/>
           <w:noProof/>
@@ -1971,6 +2062,7 @@
       </w:r>
       <w:r>
         <w:rPr>
+          <w:rFonts w:cs="Times New Roman"/>
           <w:i/>
           <w:noProof/>
           <w:color w:val="FF0000"/>
@@ -1980,41 +2072,48 @@
       </w:r>
       <w:r>
         <w:rPr>
+          <w:rFonts w:cs="Times New Roman"/>
           <w:noProof/>
         </w:rPr>
         <w:tab/>
       </w:r>
       <w:r>
         <w:rPr>
+          <w:rFonts w:cs="Times New Roman"/>
           <w:noProof/>
         </w:rPr>
         <w:fldChar w:fldCharType="begin"/>
       </w:r>
       <w:r>
         <w:rPr>
+          <w:rFonts w:cs="Times New Roman"/>
           <w:noProof/>
         </w:rPr>
         <w:instrText xml:space="preserve"> PAGEREF _Toc182665266 \h </w:instrText>
       </w:r>
       <w:r>
         <w:rPr>
-          <w:noProof/>
-        </w:rPr>
-      </w:r>
-      <w:r>
-        <w:rPr>
+          <w:rFonts w:cs="Times New Roman"/>
+          <w:noProof/>
+        </w:rPr>
+      </w:r>
+      <w:r>
+        <w:rPr>
+          <w:rFonts w:cs="Times New Roman"/>
           <w:noProof/>
         </w:rPr>
         <w:fldChar w:fldCharType="separate"/>
       </w:r>
       <w:r>
         <w:rPr>
+          <w:rFonts w:cs="Times New Roman"/>
           <w:noProof/>
         </w:rPr>
         <w:t>4</w:t>
       </w:r>
       <w:r>
         <w:rPr>
+          <w:rFonts w:cs="Times New Roman"/>
           <w:noProof/>
         </w:rPr>
         <w:fldChar w:fldCharType="end"/>
@@ -2028,7 +2127,7 @@
           <w:tab w:val="right" w:leader="dot" w:pos="9061"/>
         </w:tabs>
         <w:rPr>
-          <w:rFonts w:asciiTheme="minorHAnsi" w:eastAsiaTheme="minorEastAsia" w:hAnsiTheme="minorHAnsi" w:cstheme="minorBidi"/>
+          <w:rFonts w:eastAsiaTheme="minorEastAsia" w:cs="Times New Roman"/>
           <w:b w:val="0"/>
           <w:smallCaps w:val="0"/>
           <w:noProof/>
@@ -2041,6 +2140,7 @@
       </w:pPr>
       <w:r>
         <w:rPr>
+          <w:rFonts w:cs="Times New Roman"/>
           <w:i/>
           <w:noProof/>
           <w:color w:val="FF0000"/>
@@ -2050,7 +2150,7 @@
       </w:r>
       <w:r>
         <w:rPr>
-          <w:rFonts w:asciiTheme="minorHAnsi" w:eastAsiaTheme="minorEastAsia" w:hAnsiTheme="minorHAnsi" w:cstheme="minorBidi"/>
+          <w:rFonts w:eastAsiaTheme="minorEastAsia" w:cs="Times New Roman"/>
           <w:b w:val="0"/>
           <w:smallCaps w:val="0"/>
           <w:noProof/>
@@ -2064,6 +2164,7 @@
       </w:r>
       <w:r>
         <w:rPr>
+          <w:rFonts w:cs="Times New Roman"/>
           <w:i/>
           <w:noProof/>
           <w:color w:val="FF0000"/>
@@ -2073,41 +2174,48 @@
       </w:r>
       <w:r>
         <w:rPr>
+          <w:rFonts w:cs="Times New Roman"/>
           <w:noProof/>
         </w:rPr>
         <w:tab/>
       </w:r>
       <w:r>
         <w:rPr>
+          <w:rFonts w:cs="Times New Roman"/>
           <w:noProof/>
         </w:rPr>
         <w:fldChar w:fldCharType="begin"/>
       </w:r>
       <w:r>
         <w:rPr>
+          <w:rFonts w:cs="Times New Roman"/>
           <w:noProof/>
         </w:rPr>
         <w:instrText xml:space="preserve"> PAGEREF _Toc182665267 \h </w:instrText>
       </w:r>
       <w:r>
         <w:rPr>
-          <w:noProof/>
-        </w:rPr>
-      </w:r>
-      <w:r>
-        <w:rPr>
+          <w:rFonts w:cs="Times New Roman"/>
+          <w:noProof/>
+        </w:rPr>
+      </w:r>
+      <w:r>
+        <w:rPr>
+          <w:rFonts w:cs="Times New Roman"/>
           <w:noProof/>
         </w:rPr>
         <w:fldChar w:fldCharType="separate"/>
       </w:r>
       <w:r>
         <w:rPr>
+          <w:rFonts w:cs="Times New Roman"/>
           <w:noProof/>
         </w:rPr>
         <w:t>4</w:t>
       </w:r>
       <w:r>
         <w:rPr>
+          <w:rFonts w:cs="Times New Roman"/>
           <w:noProof/>
         </w:rPr>
         <w:fldChar w:fldCharType="end"/>
@@ -2121,7 +2229,7 @@
           <w:tab w:val="right" w:leader="dot" w:pos="9061"/>
         </w:tabs>
         <w:rPr>
-          <w:rFonts w:asciiTheme="minorHAnsi" w:eastAsiaTheme="minorEastAsia" w:hAnsiTheme="minorHAnsi" w:cstheme="minorBidi"/>
+          <w:rFonts w:eastAsiaTheme="minorEastAsia" w:cs="Times New Roman"/>
           <w:b w:val="0"/>
           <w:smallCaps w:val="0"/>
           <w:noProof/>
@@ -2134,6 +2242,7 @@
       </w:pPr>
       <w:r>
         <w:rPr>
+          <w:rFonts w:cs="Times New Roman"/>
           <w:i/>
           <w:noProof/>
           <w:color w:val="FF0000"/>
@@ -2143,7 +2252,7 @@
       </w:r>
       <w:r>
         <w:rPr>
-          <w:rFonts w:asciiTheme="minorHAnsi" w:eastAsiaTheme="minorEastAsia" w:hAnsiTheme="minorHAnsi" w:cstheme="minorBidi"/>
+          <w:rFonts w:eastAsiaTheme="minorEastAsia" w:cs="Times New Roman"/>
           <w:b w:val="0"/>
           <w:smallCaps w:val="0"/>
           <w:noProof/>
@@ -2157,6 +2266,7 @@
       </w:r>
       <w:r>
         <w:rPr>
+          <w:rFonts w:cs="Times New Roman"/>
           <w:i/>
           <w:noProof/>
           <w:color w:val="FF0000"/>
@@ -2166,41 +2276,48 @@
       </w:r>
       <w:r>
         <w:rPr>
+          <w:rFonts w:cs="Times New Roman"/>
           <w:noProof/>
         </w:rPr>
         <w:tab/>
       </w:r>
       <w:r>
         <w:rPr>
+          <w:rFonts w:cs="Times New Roman"/>
           <w:noProof/>
         </w:rPr>
         <w:fldChar w:fldCharType="begin"/>
       </w:r>
       <w:r>
         <w:rPr>
+          <w:rFonts w:cs="Times New Roman"/>
           <w:noProof/>
         </w:rPr>
         <w:instrText xml:space="preserve"> PAGEREF _Toc182665268 \h </w:instrText>
       </w:r>
       <w:r>
         <w:rPr>
-          <w:noProof/>
-        </w:rPr>
-      </w:r>
-      <w:r>
-        <w:rPr>
+          <w:rFonts w:cs="Times New Roman"/>
+          <w:noProof/>
+        </w:rPr>
+      </w:r>
+      <w:r>
+        <w:rPr>
+          <w:rFonts w:cs="Times New Roman"/>
           <w:noProof/>
         </w:rPr>
         <w:fldChar w:fldCharType="separate"/>
       </w:r>
       <w:r>
         <w:rPr>
+          <w:rFonts w:cs="Times New Roman"/>
           <w:noProof/>
         </w:rPr>
         <w:t>4</w:t>
       </w:r>
       <w:r>
         <w:rPr>
+          <w:rFonts w:cs="Times New Roman"/>
           <w:noProof/>
         </w:rPr>
         <w:fldChar w:fldCharType="end"/>
@@ -2214,7 +2331,7 @@
           <w:tab w:val="right" w:leader="dot" w:pos="9061"/>
         </w:tabs>
         <w:rPr>
-          <w:rFonts w:asciiTheme="minorHAnsi" w:eastAsiaTheme="minorEastAsia" w:hAnsiTheme="minorHAnsi" w:cstheme="minorBidi"/>
+          <w:rFonts w:eastAsiaTheme="minorEastAsia" w:cs="Times New Roman"/>
           <w:b w:val="0"/>
           <w:smallCaps w:val="0"/>
           <w:noProof/>
@@ -2227,6 +2344,7 @@
       </w:pPr>
       <w:r>
         <w:rPr>
+          <w:rFonts w:cs="Times New Roman"/>
           <w:i/>
           <w:noProof/>
           <w:color w:val="FF0000"/>
@@ -2236,7 +2354,7 @@
       </w:r>
       <w:r>
         <w:rPr>
-          <w:rFonts w:asciiTheme="minorHAnsi" w:eastAsiaTheme="minorEastAsia" w:hAnsiTheme="minorHAnsi" w:cstheme="minorBidi"/>
+          <w:rFonts w:eastAsiaTheme="minorEastAsia" w:cs="Times New Roman"/>
           <w:b w:val="0"/>
           <w:smallCaps w:val="0"/>
           <w:noProof/>
@@ -2250,6 +2368,7 @@
       </w:r>
       <w:r>
         <w:rPr>
+          <w:rFonts w:cs="Times New Roman"/>
           <w:i/>
           <w:noProof/>
           <w:color w:val="FF0000"/>
@@ -2259,41 +2378,48 @@
       </w:r>
       <w:r>
         <w:rPr>
+          <w:rFonts w:cs="Times New Roman"/>
           <w:noProof/>
         </w:rPr>
         <w:tab/>
       </w:r>
       <w:r>
         <w:rPr>
+          <w:rFonts w:cs="Times New Roman"/>
           <w:noProof/>
         </w:rPr>
         <w:fldChar w:fldCharType="begin"/>
       </w:r>
       <w:r>
         <w:rPr>
+          <w:rFonts w:cs="Times New Roman"/>
           <w:noProof/>
         </w:rPr>
         <w:instrText xml:space="preserve"> PAGEREF _Toc182665269 \h </w:instrText>
       </w:r>
       <w:r>
         <w:rPr>
-          <w:noProof/>
-        </w:rPr>
-      </w:r>
-      <w:r>
-        <w:rPr>
+          <w:rFonts w:cs="Times New Roman"/>
+          <w:noProof/>
+        </w:rPr>
+      </w:r>
+      <w:r>
+        <w:rPr>
+          <w:rFonts w:cs="Times New Roman"/>
           <w:noProof/>
         </w:rPr>
         <w:fldChar w:fldCharType="separate"/>
       </w:r>
       <w:r>
         <w:rPr>
+          <w:rFonts w:cs="Times New Roman"/>
           <w:noProof/>
         </w:rPr>
         <w:t>5</w:t>
       </w:r>
       <w:r>
         <w:rPr>
+          <w:rFonts w:cs="Times New Roman"/>
           <w:noProof/>
         </w:rPr>
         <w:fldChar w:fldCharType="end"/>
@@ -2307,7 +2433,7 @@
           <w:tab w:val="right" w:leader="dot" w:pos="9061"/>
         </w:tabs>
         <w:rPr>
-          <w:rFonts w:asciiTheme="minorHAnsi" w:eastAsiaTheme="minorEastAsia" w:hAnsiTheme="minorHAnsi" w:cstheme="minorBidi"/>
+          <w:rFonts w:eastAsiaTheme="minorEastAsia" w:cs="Times New Roman"/>
           <w:b w:val="0"/>
           <w:smallCaps w:val="0"/>
           <w:noProof/>
@@ -2320,6 +2446,7 @@
       </w:pPr>
       <w:r>
         <w:rPr>
+          <w:rFonts w:cs="Times New Roman"/>
           <w:i/>
           <w:noProof/>
           <w:color w:val="FF0000"/>
@@ -2329,7 +2456,7 @@
       </w:r>
       <w:r>
         <w:rPr>
-          <w:rFonts w:asciiTheme="minorHAnsi" w:eastAsiaTheme="minorEastAsia" w:hAnsiTheme="minorHAnsi" w:cstheme="minorBidi"/>
+          <w:rFonts w:eastAsiaTheme="minorEastAsia" w:cs="Times New Roman"/>
           <w:b w:val="0"/>
           <w:smallCaps w:val="0"/>
           <w:noProof/>
@@ -2343,6 +2470,7 @@
       </w:r>
       <w:r>
         <w:rPr>
+          <w:rFonts w:cs="Times New Roman"/>
           <w:i/>
           <w:noProof/>
           <w:color w:val="FF0000"/>
@@ -2352,41 +2480,48 @@
       </w:r>
       <w:r>
         <w:rPr>
+          <w:rFonts w:cs="Times New Roman"/>
           <w:noProof/>
         </w:rPr>
         <w:tab/>
       </w:r>
       <w:r>
         <w:rPr>
+          <w:rFonts w:cs="Times New Roman"/>
           <w:noProof/>
         </w:rPr>
         <w:fldChar w:fldCharType="begin"/>
       </w:r>
       <w:r>
         <w:rPr>
+          <w:rFonts w:cs="Times New Roman"/>
           <w:noProof/>
         </w:rPr>
         <w:instrText xml:space="preserve"> PAGEREF _Toc182665270 \h </w:instrText>
       </w:r>
       <w:r>
         <w:rPr>
-          <w:noProof/>
-        </w:rPr>
-      </w:r>
-      <w:r>
-        <w:rPr>
+          <w:rFonts w:cs="Times New Roman"/>
+          <w:noProof/>
+        </w:rPr>
+      </w:r>
+      <w:r>
+        <w:rPr>
+          <w:rFonts w:cs="Times New Roman"/>
           <w:noProof/>
         </w:rPr>
         <w:fldChar w:fldCharType="separate"/>
       </w:r>
       <w:r>
         <w:rPr>
+          <w:rFonts w:cs="Times New Roman"/>
           <w:noProof/>
         </w:rPr>
         <w:t>5</w:t>
       </w:r>
       <w:r>
         <w:rPr>
+          <w:rFonts w:cs="Times New Roman"/>
           <w:noProof/>
         </w:rPr>
         <w:fldChar w:fldCharType="end"/>
@@ -2396,7 +2531,7 @@
       <w:pPr>
         <w:pStyle w:val="TOC1"/>
         <w:rPr>
-          <w:rFonts w:asciiTheme="minorHAnsi" w:eastAsiaTheme="minorEastAsia" w:hAnsiTheme="minorHAnsi" w:cstheme="minorBidi"/>
+          <w:rFonts w:eastAsiaTheme="minorEastAsia" w:cs="Times New Roman"/>
           <w:b w:val="0"/>
           <w:bCs w:val="0"/>
           <w:caps w:val="0"/>
@@ -2410,6 +2545,7 @@
       </w:pPr>
       <w:r>
         <w:rPr>
+          <w:rFonts w:cs="Times New Roman"/>
           <w:noProof/>
           <w:lang w:val="vi-VN"/>
         </w:rPr>
@@ -2417,7 +2553,7 @@
       </w:r>
       <w:r>
         <w:rPr>
-          <w:rFonts w:asciiTheme="minorHAnsi" w:eastAsiaTheme="minorEastAsia" w:hAnsiTheme="minorHAnsi" w:cstheme="minorBidi"/>
+          <w:rFonts w:eastAsiaTheme="minorEastAsia" w:cs="Times New Roman"/>
           <w:b w:val="0"/>
           <w:bCs w:val="0"/>
           <w:caps w:val="0"/>
@@ -2432,6 +2568,7 @@
       </w:r>
       <w:r>
         <w:rPr>
+          <w:rFonts w:cs="Times New Roman"/>
           <w:noProof/>
           <w:lang w:val="vi-VN"/>
         </w:rPr>
@@ -2439,41 +2576,48 @@
       </w:r>
       <w:r>
         <w:rPr>
+          <w:rFonts w:cs="Times New Roman"/>
           <w:noProof/>
         </w:rPr>
         <w:tab/>
       </w:r>
       <w:r>
         <w:rPr>
+          <w:rFonts w:cs="Times New Roman"/>
           <w:noProof/>
         </w:rPr>
         <w:fldChar w:fldCharType="begin"/>
       </w:r>
       <w:r>
         <w:rPr>
+          <w:rFonts w:cs="Times New Roman"/>
           <w:noProof/>
         </w:rPr>
         <w:instrText xml:space="preserve"> PAGEREF _Toc182665271 \h </w:instrText>
       </w:r>
       <w:r>
         <w:rPr>
-          <w:noProof/>
-        </w:rPr>
-      </w:r>
-      <w:r>
-        <w:rPr>
+          <w:rFonts w:cs="Times New Roman"/>
+          <w:noProof/>
+        </w:rPr>
+      </w:r>
+      <w:r>
+        <w:rPr>
+          <w:rFonts w:cs="Times New Roman"/>
           <w:noProof/>
         </w:rPr>
         <w:fldChar w:fldCharType="separate"/>
       </w:r>
       <w:r>
         <w:rPr>
+          <w:rFonts w:cs="Times New Roman"/>
           <w:noProof/>
         </w:rPr>
         <w:t>6</w:t>
       </w:r>
       <w:r>
         <w:rPr>
+          <w:rFonts w:cs="Times New Roman"/>
           <w:noProof/>
         </w:rPr>
         <w:fldChar w:fldCharType="end"/>
@@ -2518,6 +2662,475 @@
         <w:pStyle w:val="Heading1"/>
         <w:numPr>
           <w:ilvl w:val="0"/>
+          <w:numId w:val="0"/>
+        </w:numPr>
+        <w:ind w:left="432" w:hanging="432"/>
+        <w:rPr>
+          <w:lang w:val="en-US"/>
+        </w:rPr>
+      </w:pPr>
+      <w:bookmarkStart w:id="6" w:name="_Toc182665254"/>
+      <w:r>
+        <w:rPr>
+          <w:lang w:val="en-US"/>
+        </w:rPr>
+        <w:lastRenderedPageBreak/>
+        <w:t>PHÂN CÔNG VIỆC</w:t>
+      </w:r>
+    </w:p>
+    <w:p>
+      <w:pPr>
+        <w:rPr>
+          <w:rFonts w:ascii="Times New Roman" w:eastAsia="Times New Roman" w:hAnsi="Times New Roman" w:cs="Times New Roman"/>
+          <w:b/>
+          <w:bCs/>
+          <w:color w:val="C0504D" w:themeColor="accent2"/>
+          <w:sz w:val="28"/>
+          <w:szCs w:val="28"/>
+          <w:lang w:val="en-US"/>
+        </w:rPr>
+      </w:pPr>
+      <w:r>
+        <w:rPr>
+          <w:rFonts w:ascii="Times New Roman" w:eastAsia="Times New Roman" w:hAnsi="Times New Roman" w:cs="Times New Roman"/>
+          <w:b/>
+          <w:bCs/>
+          <w:color w:val="C0504D" w:themeColor="accent2"/>
+          <w:sz w:val="28"/>
+          <w:szCs w:val="28"/>
+          <w:lang w:val="en-US"/>
+        </w:rPr>
+        <w:t>TRẦN THỊ THUẬN</w:t>
+      </w:r>
+      <w:r>
+        <w:rPr>
+          <w:rFonts w:ascii="Times New Roman" w:eastAsia="Times New Roman" w:hAnsi="Times New Roman" w:cs="Times New Roman"/>
+          <w:b/>
+          <w:bCs/>
+          <w:color w:val="C0504D" w:themeColor="accent2"/>
+          <w:sz w:val="28"/>
+          <w:szCs w:val="28"/>
+          <w:lang w:val="en-US"/>
+        </w:rPr>
+        <w:t xml:space="preserve"> – 23C23002</w:t>
+      </w:r>
+    </w:p>
+    <w:p>
+      <w:pPr>
+        <w:pStyle w:val="ListParagraph"/>
+        <w:numPr>
+          <w:ilvl w:val="0"/>
+          <w:numId w:val="23"/>
+        </w:numPr>
+        <w:spacing w:after="120"/>
+        <w:ind w:left="714" w:hanging="357"/>
+        <w:contextualSpacing w:val="0"/>
+        <w:rPr>
+          <w:rFonts w:ascii="Times New Roman" w:eastAsia="Times New Roman" w:hAnsi="Times New Roman" w:cs="Times New Roman"/>
+          <w:color w:val="548DD4" w:themeColor="text2" w:themeTint="99"/>
+          <w:sz w:val="24"/>
+          <w:szCs w:val="24"/>
+          <w:lang w:val="en-US"/>
+        </w:rPr>
+      </w:pPr>
+      <w:r>
+        <w:rPr>
+          <w:rFonts w:ascii="Times New Roman" w:eastAsia="Times New Roman" w:hAnsi="Times New Roman" w:cs="Times New Roman"/>
+          <w:color w:val="548DD4" w:themeColor="text2" w:themeTint="99"/>
+          <w:sz w:val="24"/>
+          <w:szCs w:val="24"/>
+          <w:lang w:val="en-US"/>
+        </w:rPr>
+        <w:t>Làm dashboard cho Seminar + Project</w:t>
+      </w:r>
+    </w:p>
+    <w:p>
+      <w:pPr>
+        <w:pStyle w:val="ListParagraph"/>
+        <w:numPr>
+          <w:ilvl w:val="0"/>
+          <w:numId w:val="23"/>
+        </w:numPr>
+        <w:spacing w:after="120"/>
+        <w:ind w:left="714" w:hanging="357"/>
+        <w:contextualSpacing w:val="0"/>
+        <w:rPr>
+          <w:rFonts w:ascii="Times New Roman" w:eastAsia="Times New Roman" w:hAnsi="Times New Roman" w:cs="Times New Roman"/>
+          <w:color w:val="548DD4" w:themeColor="text2" w:themeTint="99"/>
+          <w:sz w:val="24"/>
+          <w:szCs w:val="24"/>
+          <w:lang w:val="en-US"/>
+        </w:rPr>
+      </w:pPr>
+      <w:r>
+        <w:rPr>
+          <w:rFonts w:ascii="Times New Roman" w:eastAsia="Times New Roman" w:hAnsi="Times New Roman" w:cs="Times New Roman"/>
+          <w:color w:val="548DD4" w:themeColor="text2" w:themeTint="99"/>
+          <w:sz w:val="24"/>
+          <w:szCs w:val="24"/>
+          <w:lang w:val="en-US"/>
+        </w:rPr>
+        <w:t>Cấu hình airflow, viết DAGs files</w:t>
+      </w:r>
+    </w:p>
+    <w:p>
+      <w:pPr>
+        <w:rPr>
+          <w:rFonts w:ascii="Times New Roman" w:eastAsia="Times New Roman" w:hAnsi="Times New Roman" w:cs="Times New Roman"/>
+          <w:b/>
+          <w:bCs/>
+          <w:color w:val="0070C0"/>
+          <w:sz w:val="28"/>
+          <w:szCs w:val="28"/>
+          <w:lang w:val="en-US"/>
+        </w:rPr>
+      </w:pPr>
+    </w:p>
+    <w:p>
+      <w:pPr>
+        <w:rPr>
+          <w:rFonts w:ascii="Times New Roman" w:eastAsia="Times New Roman" w:hAnsi="Times New Roman" w:cs="Times New Roman"/>
+          <w:b/>
+          <w:bCs/>
+          <w:color w:val="C0504D" w:themeColor="accent2"/>
+          <w:sz w:val="28"/>
+          <w:szCs w:val="28"/>
+          <w:lang w:val="en-US"/>
+        </w:rPr>
+      </w:pPr>
+      <w:r>
+        <w:rPr>
+          <w:rFonts w:ascii="Times New Roman" w:eastAsia="Times New Roman" w:hAnsi="Times New Roman" w:cs="Times New Roman"/>
+          <w:b/>
+          <w:bCs/>
+          <w:color w:val="C0504D" w:themeColor="accent2"/>
+          <w:sz w:val="28"/>
+          <w:szCs w:val="28"/>
+          <w:lang w:val="en-US"/>
+        </w:rPr>
+        <w:t>NGUYỄN BÍCH TRÂM</w:t>
+      </w:r>
+      <w:r>
+        <w:rPr>
+          <w:rFonts w:ascii="Times New Roman" w:eastAsia="Times New Roman" w:hAnsi="Times New Roman" w:cs="Times New Roman"/>
+          <w:b/>
+          <w:bCs/>
+          <w:color w:val="C0504D" w:themeColor="accent2"/>
+          <w:sz w:val="28"/>
+          <w:szCs w:val="28"/>
+          <w:lang w:val="en-US"/>
+        </w:rPr>
+        <w:t xml:space="preserve"> – 23C23010</w:t>
+      </w:r>
+    </w:p>
+    <w:p>
+      <w:pPr>
+        <w:pStyle w:val="ListParagraph"/>
+        <w:numPr>
+          <w:ilvl w:val="0"/>
+          <w:numId w:val="23"/>
+        </w:numPr>
+        <w:spacing w:after="120"/>
+        <w:ind w:left="714" w:hanging="357"/>
+        <w:contextualSpacing w:val="0"/>
+        <w:rPr>
+          <w:rFonts w:ascii="Times New Roman" w:eastAsia="Times New Roman" w:hAnsi="Times New Roman" w:cs="Times New Roman"/>
+          <w:color w:val="548DD4" w:themeColor="text2" w:themeTint="99"/>
+          <w:sz w:val="24"/>
+          <w:szCs w:val="24"/>
+          <w:lang w:val="en-US"/>
+        </w:rPr>
+      </w:pPr>
+      <w:r>
+        <w:rPr>
+          <w:rFonts w:ascii="Times New Roman" w:eastAsia="Times New Roman" w:hAnsi="Times New Roman" w:cs="Times New Roman"/>
+          <w:color w:val="548DD4" w:themeColor="text2" w:themeTint="99"/>
+          <w:sz w:val="24"/>
+          <w:szCs w:val="24"/>
+          <w:lang w:val="en-US"/>
+        </w:rPr>
+        <w:t>Báo cáo Seminar</w:t>
+      </w:r>
+    </w:p>
+    <w:p>
+      <w:pPr>
+        <w:pStyle w:val="ListParagraph"/>
+        <w:numPr>
+          <w:ilvl w:val="0"/>
+          <w:numId w:val="23"/>
+        </w:numPr>
+        <w:spacing w:after="120"/>
+        <w:ind w:left="714" w:hanging="357"/>
+        <w:contextualSpacing w:val="0"/>
+        <w:rPr>
+          <w:rFonts w:ascii="Times New Roman" w:eastAsia="Times New Roman" w:hAnsi="Times New Roman" w:cs="Times New Roman"/>
+          <w:color w:val="548DD4" w:themeColor="text2" w:themeTint="99"/>
+          <w:sz w:val="24"/>
+          <w:szCs w:val="24"/>
+          <w:lang w:val="en-US"/>
+        </w:rPr>
+      </w:pPr>
+      <w:r>
+        <w:rPr>
+          <w:rFonts w:ascii="Times New Roman" w:eastAsia="Times New Roman" w:hAnsi="Times New Roman" w:cs="Times New Roman"/>
+          <w:color w:val="548DD4" w:themeColor="text2" w:themeTint="99"/>
+          <w:sz w:val="24"/>
+          <w:szCs w:val="24"/>
+          <w:lang w:val="en-US"/>
+        </w:rPr>
+        <w:t>Làm file power point cho Seminar + Project</w:t>
+      </w:r>
+    </w:p>
+    <w:p>
+      <w:pPr>
+        <w:pStyle w:val="ListParagraph"/>
+        <w:numPr>
+          <w:ilvl w:val="0"/>
+          <w:numId w:val="23"/>
+        </w:numPr>
+        <w:spacing w:after="120"/>
+        <w:ind w:left="714" w:hanging="357"/>
+        <w:contextualSpacing w:val="0"/>
+        <w:rPr>
+          <w:rFonts w:ascii="Times New Roman" w:eastAsia="Times New Roman" w:hAnsi="Times New Roman" w:cs="Times New Roman"/>
+          <w:color w:val="548DD4" w:themeColor="text2" w:themeTint="99"/>
+          <w:sz w:val="24"/>
+          <w:szCs w:val="24"/>
+          <w:lang w:val="en-US"/>
+        </w:rPr>
+      </w:pPr>
+      <w:r>
+        <w:rPr>
+          <w:rFonts w:ascii="Times New Roman" w:eastAsia="Times New Roman" w:hAnsi="Times New Roman" w:cs="Times New Roman"/>
+          <w:color w:val="548DD4" w:themeColor="text2" w:themeTint="99"/>
+          <w:sz w:val="24"/>
+          <w:szCs w:val="24"/>
+          <w:lang w:val="en-US"/>
+        </w:rPr>
+        <w:t>Review + update dashboard cho Semiar + Project</w:t>
+      </w:r>
+    </w:p>
+    <w:p>
+      <w:pPr>
+        <w:rPr>
+          <w:rFonts w:ascii="Times New Roman" w:eastAsia="Times New Roman" w:hAnsi="Times New Roman" w:cs="Times New Roman"/>
+          <w:b/>
+          <w:bCs/>
+          <w:color w:val="0070C0"/>
+          <w:sz w:val="28"/>
+          <w:szCs w:val="28"/>
+          <w:lang w:val="en-US"/>
+        </w:rPr>
+      </w:pPr>
+    </w:p>
+    <w:p>
+      <w:pPr>
+        <w:rPr>
+          <w:rFonts w:ascii="Times New Roman" w:eastAsia="Times New Roman" w:hAnsi="Times New Roman" w:cs="Times New Roman"/>
+          <w:b/>
+          <w:bCs/>
+          <w:color w:val="C0504D" w:themeColor="accent2"/>
+          <w:sz w:val="28"/>
+          <w:szCs w:val="28"/>
+          <w:lang w:val="en-US"/>
+        </w:rPr>
+      </w:pPr>
+      <w:r>
+        <w:rPr>
+          <w:rFonts w:ascii="Times New Roman" w:eastAsia="Times New Roman" w:hAnsi="Times New Roman" w:cs="Times New Roman"/>
+          <w:b/>
+          <w:bCs/>
+          <w:color w:val="C0504D" w:themeColor="accent2"/>
+          <w:sz w:val="28"/>
+          <w:szCs w:val="28"/>
+          <w:lang w:val="en-US"/>
+        </w:rPr>
+        <w:t>ĐỖ THỊ THANH THẢO</w:t>
+      </w:r>
+      <w:r>
+        <w:rPr>
+          <w:rFonts w:ascii="Times New Roman" w:eastAsia="Times New Roman" w:hAnsi="Times New Roman" w:cs="Times New Roman"/>
+          <w:b/>
+          <w:bCs/>
+          <w:color w:val="C0504D" w:themeColor="accent2"/>
+          <w:sz w:val="28"/>
+          <w:szCs w:val="28"/>
+          <w:lang w:val="en-US"/>
+        </w:rPr>
+        <w:t xml:space="preserve"> – 23C23009</w:t>
+      </w:r>
+    </w:p>
+    <w:p>
+      <w:pPr>
+        <w:pStyle w:val="ListParagraph"/>
+        <w:numPr>
+          <w:ilvl w:val="0"/>
+          <w:numId w:val="23"/>
+        </w:numPr>
+        <w:spacing w:after="120"/>
+        <w:ind w:left="714" w:hanging="357"/>
+        <w:contextualSpacing w:val="0"/>
+        <w:rPr>
+          <w:rFonts w:ascii="Times New Roman" w:eastAsia="Times New Roman" w:hAnsi="Times New Roman" w:cs="Times New Roman"/>
+          <w:color w:val="548DD4" w:themeColor="text2" w:themeTint="99"/>
+          <w:sz w:val="24"/>
+          <w:szCs w:val="24"/>
+          <w:lang w:val="en-US"/>
+        </w:rPr>
+      </w:pPr>
+      <w:r>
+        <w:rPr>
+          <w:rFonts w:ascii="Times New Roman" w:eastAsia="Times New Roman" w:hAnsi="Times New Roman" w:cs="Times New Roman"/>
+          <w:color w:val="548DD4" w:themeColor="text2" w:themeTint="99"/>
+          <w:sz w:val="24"/>
+          <w:szCs w:val="24"/>
+          <w:lang w:val="en-US"/>
+        </w:rPr>
+        <w:t>Crawl data</w:t>
+      </w:r>
+    </w:p>
+    <w:p>
+      <w:pPr>
+        <w:pStyle w:val="ListParagraph"/>
+        <w:numPr>
+          <w:ilvl w:val="0"/>
+          <w:numId w:val="23"/>
+        </w:numPr>
+        <w:spacing w:after="120"/>
+        <w:ind w:left="714" w:hanging="357"/>
+        <w:contextualSpacing w:val="0"/>
+        <w:rPr>
+          <w:rFonts w:ascii="Times New Roman" w:eastAsia="Times New Roman" w:hAnsi="Times New Roman" w:cs="Times New Roman"/>
+          <w:color w:val="548DD4" w:themeColor="text2" w:themeTint="99"/>
+          <w:sz w:val="24"/>
+          <w:szCs w:val="24"/>
+          <w:lang w:val="en-US"/>
+        </w:rPr>
+      </w:pPr>
+      <w:r>
+        <w:rPr>
+          <w:rFonts w:ascii="Times New Roman" w:eastAsia="Times New Roman" w:hAnsi="Times New Roman" w:cs="Times New Roman"/>
+          <w:color w:val="548DD4" w:themeColor="text2" w:themeTint="99"/>
+          <w:sz w:val="24"/>
+          <w:szCs w:val="24"/>
+          <w:lang w:val="en-US"/>
+        </w:rPr>
+        <w:t>Xử lý data lưu xuống database</w:t>
+      </w:r>
+    </w:p>
+    <w:p>
+      <w:pPr>
+        <w:pStyle w:val="ListParagraph"/>
+        <w:numPr>
+          <w:ilvl w:val="0"/>
+          <w:numId w:val="23"/>
+        </w:numPr>
+        <w:spacing w:after="120"/>
+        <w:ind w:left="714" w:hanging="357"/>
+        <w:contextualSpacing w:val="0"/>
+        <w:rPr>
+          <w:rFonts w:ascii="Times New Roman" w:eastAsia="Times New Roman" w:hAnsi="Times New Roman" w:cs="Times New Roman"/>
+          <w:color w:val="548DD4" w:themeColor="text2" w:themeTint="99"/>
+          <w:sz w:val="24"/>
+          <w:szCs w:val="24"/>
+          <w:lang w:val="en-US"/>
+        </w:rPr>
+      </w:pPr>
+      <w:r>
+        <w:rPr>
+          <w:rFonts w:ascii="Times New Roman" w:eastAsia="Times New Roman" w:hAnsi="Times New Roman" w:cs="Times New Roman"/>
+          <w:color w:val="548DD4" w:themeColor="text2" w:themeTint="99"/>
+          <w:sz w:val="24"/>
+          <w:szCs w:val="24"/>
+          <w:lang w:val="en-US"/>
+        </w:rPr>
+        <w:t>Làm file doc cho Project</w:t>
+      </w:r>
+    </w:p>
+    <w:p>
+      <w:pPr>
+        <w:rPr>
+          <w:rFonts w:ascii="Times New Roman" w:eastAsia="Times New Roman" w:hAnsi="Times New Roman" w:cs="Times New Roman"/>
+          <w:b/>
+          <w:bCs/>
+          <w:color w:val="0070C0"/>
+          <w:sz w:val="28"/>
+          <w:szCs w:val="28"/>
+          <w:lang w:val="en-US"/>
+        </w:rPr>
+      </w:pPr>
+    </w:p>
+    <w:p>
+      <w:pPr>
+        <w:rPr>
+          <w:rFonts w:ascii="Times New Roman" w:eastAsia="Times New Roman" w:hAnsi="Times New Roman" w:cs="Times New Roman"/>
+          <w:b/>
+          <w:bCs/>
+          <w:color w:val="C0504D" w:themeColor="accent2"/>
+          <w:sz w:val="28"/>
+          <w:szCs w:val="28"/>
+          <w:lang w:val="en-US"/>
+        </w:rPr>
+      </w:pPr>
+      <w:r>
+        <w:rPr>
+          <w:rFonts w:ascii="Times New Roman" w:eastAsia="Times New Roman" w:hAnsi="Times New Roman" w:cs="Times New Roman"/>
+          <w:b/>
+          <w:bCs/>
+          <w:color w:val="C0504D" w:themeColor="accent2"/>
+          <w:sz w:val="28"/>
+          <w:szCs w:val="28"/>
+          <w:lang w:val="en-US"/>
+        </w:rPr>
+        <w:t>NGUYỄN TRƯỜNG GIANG</w:t>
+      </w:r>
+      <w:r>
+        <w:rPr>
+          <w:rFonts w:ascii="Times New Roman" w:eastAsia="Times New Roman" w:hAnsi="Times New Roman" w:cs="Times New Roman"/>
+          <w:b/>
+          <w:bCs/>
+          <w:color w:val="C0504D" w:themeColor="accent2"/>
+          <w:sz w:val="28"/>
+          <w:szCs w:val="28"/>
+          <w:lang w:val="en-US"/>
+        </w:rPr>
+        <w:t xml:space="preserve"> – 23C23006</w:t>
+      </w:r>
+    </w:p>
+    <w:p>
+      <w:pPr>
+        <w:pStyle w:val="ListParagraph"/>
+        <w:numPr>
+          <w:ilvl w:val="0"/>
+          <w:numId w:val="23"/>
+        </w:numPr>
+        <w:spacing w:after="120"/>
+        <w:ind w:left="714" w:hanging="357"/>
+        <w:contextualSpacing w:val="0"/>
+        <w:rPr>
+          <w:rFonts w:ascii="Times New Roman" w:eastAsia="Times New Roman" w:hAnsi="Times New Roman" w:cs="Times New Roman"/>
+          <w:color w:val="548DD4" w:themeColor="text2" w:themeTint="99"/>
+          <w:sz w:val="24"/>
+          <w:szCs w:val="24"/>
+          <w:lang w:val="en-US"/>
+        </w:rPr>
+      </w:pPr>
+      <w:r>
+        <w:rPr>
+          <w:rFonts w:ascii="Times New Roman" w:eastAsia="Times New Roman" w:hAnsi="Times New Roman" w:cs="Times New Roman"/>
+          <w:color w:val="548DD4" w:themeColor="text2" w:themeTint="99"/>
+          <w:sz w:val="24"/>
+          <w:szCs w:val="24"/>
+          <w:lang w:val="en-US"/>
+        </w:rPr>
+        <w:br w:type="page"/>
+      </w:r>
+    </w:p>
+    <w:p>
+      <w:pPr>
+        <w:pStyle w:val="Heading1"/>
+        <w:numPr>
+          <w:ilvl w:val="0"/>
           <w:numId w:val="3"/>
         </w:numPr>
         <w:ind w:left="1276" w:hanging="1276"/>
@@ -2526,7 +3139,6 @@
           <w:lang w:val="vi-VN"/>
         </w:rPr>
       </w:pPr>
-      <w:bookmarkStart w:id="6" w:name="_Toc182665254"/>
       <w:r>
         <w:rPr>
           <w:lang w:val="en-US"/>
@@ -2553,8 +3165,8 @@
       </w:pPr>
       <w:bookmarkStart w:id="7" w:name="_rhmuxt1zdrlr" w:colFirst="0" w:colLast="0"/>
       <w:bookmarkStart w:id="8" w:name="_bcogxjljto12" w:colFirst="0" w:colLast="0"/>
-      <w:bookmarkStart w:id="9" w:name="_Toc163016295"/>
-      <w:bookmarkStart w:id="10" w:name="_Toc182665255"/>
+      <w:bookmarkStart w:id="9" w:name="_Toc182665255"/>
+      <w:bookmarkStart w:id="10" w:name="_Toc163016295"/>
       <w:bookmarkEnd w:id="7"/>
       <w:bookmarkEnd w:id="8"/>
       <w:r>
@@ -2565,7 +3177,7 @@
         </w:rPr>
         <w:t>Repository</w:t>
       </w:r>
-      <w:bookmarkEnd w:id="10"/>
+      <w:bookmarkEnd w:id="9"/>
     </w:p>
     <w:p>
       <w:pPr>
@@ -2578,6 +3190,8 @@
         <w:contextualSpacing w:val="0"/>
         <w:rPr>
           <w:rFonts w:ascii="Times New Roman" w:hAnsi="Times New Roman" w:cs="Times New Roman"/>
+          <w:sz w:val="24"/>
+          <w:szCs w:val="24"/>
           <w:lang w:val="en-US"/>
         </w:rPr>
       </w:pPr>
@@ -2586,6 +3200,8 @@
           <w:rPr>
             <w:rStyle w:val="Hyperlink"/>
             <w:rFonts w:ascii="Times New Roman" w:hAnsi="Times New Roman" w:cs="Times New Roman"/>
+            <w:sz w:val="24"/>
+            <w:szCs w:val="24"/>
           </w:rPr>
           <w:t>https://github.com/ThuanTran262/Big_data_project</w:t>
         </w:r>
@@ -2593,6 +3209,8 @@
       <w:r>
         <w:rPr>
           <w:rFonts w:ascii="Times New Roman" w:hAnsi="Times New Roman" w:cs="Times New Roman"/>
+          <w:sz w:val="24"/>
+          <w:szCs w:val="24"/>
           <w:lang w:val="en-US"/>
         </w:rPr>
         <w:t xml:space="preserve">  </w:t>
@@ -2647,7 +3265,7 @@
     <w:bookmarkStart w:id="33" w:name="_Toc164754388"/>
     <w:bookmarkStart w:id="34" w:name="_Toc164754992"/>
     <w:bookmarkStart w:id="35" w:name="_Toc164755235"/>
-    <w:bookmarkEnd w:id="9"/>
+    <w:bookmarkEnd w:id="10"/>
     <w:bookmarkEnd w:id="12"/>
     <w:bookmarkEnd w:id="13"/>
     <w:bookmarkEnd w:id="14"/>
@@ -2679,93 +3297,75 @@
           <w:ilvl w:val="0"/>
           <w:numId w:val="1"/>
         </w:numPr>
-        <w:pBdr>
-          <w:top w:val="nil"/>
-          <w:left w:val="nil"/>
-          <w:bottom w:val="nil"/>
-          <w:right w:val="nil"/>
-          <w:between w:val="nil"/>
-        </w:pBdr>
-        <w:spacing w:before="120" w:after="120"/>
-        <w:ind w:hanging="357"/>
+        <w:spacing w:before="120"/>
         <w:contextualSpacing w:val="0"/>
-        <w:jc w:val="both"/>
-        <w:rPr>
-          <w:rFonts w:ascii="Times New Roman" w:eastAsia="Times New Roman" w:hAnsi="Times New Roman" w:cs="Times New Roman"/>
-          <w:sz w:val="26"/>
-          <w:szCs w:val="24"/>
-          <w:lang w:val="vi-VN"/>
-        </w:rPr>
-      </w:pPr>
-      <w:r>
-        <w:rPr>
-          <w:rFonts w:ascii="Times New Roman" w:eastAsia="Times New Roman" w:hAnsi="Times New Roman" w:cs="Times New Roman"/>
-          <w:sz w:val="26"/>
-          <w:szCs w:val="24"/>
-          <w:lang w:val="vi-VN"/>
+        <w:rPr>
+          <w:rStyle w:val="Hyperlink"/>
+          <w:rFonts w:ascii="Times New Roman" w:hAnsi="Times New Roman" w:cs="Times New Roman"/>
+          <w:sz w:val="24"/>
+        </w:rPr>
+      </w:pPr>
+      <w:r>
+        <w:rPr>
+          <w:rStyle w:val="Hyperlink"/>
+          <w:rFonts w:ascii="Times New Roman" w:hAnsi="Times New Roman" w:cs="Times New Roman"/>
+          <w:sz w:val="24"/>
         </w:rPr>
         <w:fldChar w:fldCharType="begin"/>
       </w:r>
       <w:r>
         <w:rPr>
-          <w:rFonts w:ascii="Times New Roman" w:eastAsia="Times New Roman" w:hAnsi="Times New Roman" w:cs="Times New Roman"/>
-          <w:sz w:val="26"/>
-          <w:szCs w:val="24"/>
-          <w:lang w:val="vi-VN"/>
+          <w:rStyle w:val="Hyperlink"/>
+          <w:rFonts w:ascii="Times New Roman" w:hAnsi="Times New Roman" w:cs="Times New Roman"/>
+          <w:sz w:val="24"/>
         </w:rPr>
         <w:instrText>HYPERLINK "https://www.freecodecamp.org/news/install-apache-airflow-on-windows-without-docker/"</w:instrText>
       </w:r>
       <w:r>
         <w:rPr>
-          <w:rFonts w:ascii="Times New Roman" w:eastAsia="Times New Roman" w:hAnsi="Times New Roman" w:cs="Times New Roman"/>
-          <w:sz w:val="26"/>
-          <w:szCs w:val="24"/>
-          <w:lang w:val="vi-VN"/>
-        </w:rPr>
-      </w:r>
-      <w:r>
-        <w:rPr>
-          <w:rFonts w:ascii="Times New Roman" w:eastAsia="Times New Roman" w:hAnsi="Times New Roman" w:cs="Times New Roman"/>
-          <w:sz w:val="26"/>
-          <w:szCs w:val="24"/>
-          <w:lang w:val="vi-VN"/>
+          <w:rStyle w:val="Hyperlink"/>
+          <w:rFonts w:ascii="Times New Roman" w:hAnsi="Times New Roman" w:cs="Times New Roman"/>
+          <w:sz w:val="24"/>
+        </w:rPr>
+      </w:r>
+      <w:r>
+        <w:rPr>
+          <w:rStyle w:val="Hyperlink"/>
+          <w:rFonts w:ascii="Times New Roman" w:hAnsi="Times New Roman" w:cs="Times New Roman"/>
+          <w:sz w:val="24"/>
         </w:rPr>
         <w:fldChar w:fldCharType="separate"/>
       </w:r>
       <w:r>
         <w:rPr>
           <w:rStyle w:val="Hyperlink"/>
-          <w:rFonts w:ascii="Times New Roman" w:eastAsia="Times New Roman" w:hAnsi="Times New Roman" w:cs="Times New Roman"/>
-          <w:sz w:val="26"/>
-          <w:szCs w:val="24"/>
-          <w:lang w:val="vi-VN"/>
+          <w:rFonts w:ascii="Times New Roman" w:hAnsi="Times New Roman" w:cs="Times New Roman"/>
+          <w:sz w:val="24"/>
+          <w:szCs w:val="24"/>
         </w:rPr>
         <w:t>https://www.freecodecamp.org/news/install-apache-airflow-on-windows-without-docker/</w:t>
       </w:r>
       <w:r>
         <w:rPr>
-          <w:rFonts w:ascii="Times New Roman" w:eastAsia="Times New Roman" w:hAnsi="Times New Roman" w:cs="Times New Roman"/>
-          <w:sz w:val="26"/>
-          <w:szCs w:val="24"/>
-          <w:lang w:val="vi-VN"/>
+          <w:rStyle w:val="Hyperlink"/>
+          <w:rFonts w:ascii="Times New Roman" w:hAnsi="Times New Roman" w:cs="Times New Roman"/>
+          <w:sz w:val="24"/>
         </w:rPr>
         <w:fldChar w:fldCharType="end"/>
       </w:r>
       <w:r>
         <w:rPr>
-          <w:rFonts w:ascii="Times New Roman" w:eastAsia="Times New Roman" w:hAnsi="Times New Roman" w:cs="Times New Roman"/>
-          <w:sz w:val="26"/>
-          <w:szCs w:val="24"/>
-          <w:lang w:val="en-US"/>
+          <w:rStyle w:val="Hyperlink"/>
+          <w:rFonts w:ascii="Times New Roman" w:hAnsi="Times New Roman" w:cs="Times New Roman"/>
+          <w:sz w:val="24"/>
         </w:rPr>
         <w:t xml:space="preserve"> </w:t>
       </w:r>
       <w:r>
         <w:rPr>
-          <w:rFonts w:ascii="Times New Roman" w:eastAsia="Times New Roman" w:hAnsi="Times New Roman" w:cs="Times New Roman"/>
-          <w:sz w:val="26"/>
-          <w:szCs w:val="24"/>
-          <w:lang w:val="en-US"/>
+          <w:rStyle w:val="Hyperlink"/>
+          <w:rFonts w:ascii="Times New Roman" w:hAnsi="Times New Roman" w:cs="Times New Roman"/>
+          <w:sz w:val="24"/>
         </w:rPr>
         <w:t xml:space="preserve"> </w:t>
       </w:r>
@@ -2803,40 +3403,30 @@
           <w:ilvl w:val="0"/>
           <w:numId w:val="1"/>
         </w:numPr>
-        <w:pBdr>
-          <w:top w:val="nil"/>
-          <w:left w:val="nil"/>
-          <w:bottom w:val="nil"/>
-          <w:right w:val="nil"/>
-          <w:between w:val="nil"/>
-        </w:pBdr>
         <w:spacing w:before="120"/>
         <w:contextualSpacing w:val="0"/>
         <w:rPr>
-          <w:rFonts w:ascii="Times New Roman" w:eastAsia="Times New Roman" w:hAnsi="Times New Roman" w:cs="Times New Roman"/>
-          <w:sz w:val="26"/>
-          <w:szCs w:val="24"/>
-          <w:lang w:val="en-US"/>
+          <w:rStyle w:val="Hyperlink"/>
+          <w:rFonts w:ascii="Times New Roman" w:hAnsi="Times New Roman" w:cs="Times New Roman"/>
+          <w:sz w:val="24"/>
         </w:rPr>
       </w:pPr>
       <w:hyperlink r:id="rId10" w:history="1">
         <w:r>
           <w:rPr>
             <w:rStyle w:val="Hyperlink"/>
-            <w:rFonts w:ascii="Times New Roman" w:eastAsia="Times New Roman" w:hAnsi="Times New Roman" w:cs="Times New Roman"/>
-            <w:sz w:val="26"/>
+            <w:rFonts w:ascii="Times New Roman" w:hAnsi="Times New Roman" w:cs="Times New Roman"/>
+            <w:sz w:val="24"/>
             <w:szCs w:val="24"/>
-            <w:lang w:val="en-US"/>
           </w:rPr>
           <w:t>https://www.youtube.com/watch?v=JTs2EBGmTBE</w:t>
         </w:r>
       </w:hyperlink>
       <w:r>
         <w:rPr>
-          <w:rFonts w:ascii="Times New Roman" w:eastAsia="Times New Roman" w:hAnsi="Times New Roman" w:cs="Times New Roman"/>
-          <w:sz w:val="26"/>
-          <w:szCs w:val="24"/>
-          <w:lang w:val="en-US"/>
+          <w:rStyle w:val="Hyperlink"/>
+          <w:rFonts w:ascii="Times New Roman" w:hAnsi="Times New Roman" w:cs="Times New Roman"/>
+          <w:sz w:val="24"/>
         </w:rPr>
         <w:t xml:space="preserve"> </w:t>
       </w:r>
@@ -2874,40 +3464,30 @@
           <w:ilvl w:val="0"/>
           <w:numId w:val="1"/>
         </w:numPr>
-        <w:pBdr>
-          <w:top w:val="nil"/>
-          <w:left w:val="nil"/>
-          <w:bottom w:val="nil"/>
-          <w:right w:val="nil"/>
-          <w:between w:val="nil"/>
-        </w:pBdr>
         <w:spacing w:before="120"/>
         <w:contextualSpacing w:val="0"/>
         <w:rPr>
-          <w:rFonts w:ascii="Times New Roman" w:eastAsia="Times New Roman" w:hAnsi="Times New Roman" w:cs="Times New Roman"/>
-          <w:sz w:val="26"/>
-          <w:szCs w:val="24"/>
-          <w:lang w:val="en-US"/>
+          <w:rStyle w:val="Hyperlink"/>
+          <w:rFonts w:ascii="Times New Roman" w:hAnsi="Times New Roman" w:cs="Times New Roman"/>
+          <w:sz w:val="24"/>
         </w:rPr>
       </w:pPr>
       <w:hyperlink r:id="rId11" w:history="1">
         <w:r>
           <w:rPr>
             <w:rStyle w:val="Hyperlink"/>
-            <w:rFonts w:ascii="Times New Roman" w:eastAsia="Times New Roman" w:hAnsi="Times New Roman" w:cs="Times New Roman"/>
-            <w:sz w:val="26"/>
+            <w:rFonts w:ascii="Times New Roman" w:hAnsi="Times New Roman" w:cs="Times New Roman"/>
+            <w:sz w:val="24"/>
             <w:szCs w:val="24"/>
-            <w:lang w:val="en-US"/>
           </w:rPr>
           <w:t>https://www.youtube.com/watch?v=v1d2Fa9FPOQ</w:t>
         </w:r>
       </w:hyperlink>
       <w:r>
         <w:rPr>
-          <w:rFonts w:ascii="Times New Roman" w:eastAsia="Times New Roman" w:hAnsi="Times New Roman" w:cs="Times New Roman"/>
-          <w:sz w:val="26"/>
-          <w:szCs w:val="24"/>
-          <w:lang w:val="en-US"/>
+          <w:rStyle w:val="Hyperlink"/>
+          <w:rFonts w:ascii="Times New Roman" w:hAnsi="Times New Roman" w:cs="Times New Roman"/>
+          <w:sz w:val="24"/>
         </w:rPr>
         <w:t xml:space="preserve"> </w:t>
       </w:r>
@@ -2948,8 +3528,10 @@
         <w:spacing w:before="120"/>
         <w:contextualSpacing w:val="0"/>
         <w:rPr>
-          <w:rFonts w:ascii="Times New Roman" w:hAnsi="Times New Roman" w:cs="Times New Roman"/>
-          <w:lang w:val="en-US"/>
+          <w:rStyle w:val="Hyperlink"/>
+          <w:rFonts w:ascii="Times New Roman" w:hAnsi="Times New Roman" w:cs="Times New Roman"/>
+          <w:sz w:val="24"/>
+          <w:szCs w:val="24"/>
         </w:rPr>
       </w:pPr>
       <w:hyperlink r:id="rId12" w:history="1">
@@ -2957,15 +3539,18 @@
           <w:rPr>
             <w:rStyle w:val="Hyperlink"/>
             <w:rFonts w:ascii="Times New Roman" w:hAnsi="Times New Roman" w:cs="Times New Roman"/>
-            <w:lang w:val="en-US"/>
+            <w:sz w:val="24"/>
+            <w:szCs w:val="24"/>
           </w:rPr>
           <w:t>https://www.youtube.com/watch?app=desktop&amp;v=cu_ykIfBprI</w:t>
         </w:r>
       </w:hyperlink>
       <w:r>
         <w:rPr>
-          <w:rFonts w:ascii="Times New Roman" w:hAnsi="Times New Roman" w:cs="Times New Roman"/>
-          <w:lang w:val="en-US"/>
+          <w:rStyle w:val="Hyperlink"/>
+          <w:rFonts w:ascii="Times New Roman" w:hAnsi="Times New Roman" w:cs="Times New Roman"/>
+          <w:sz w:val="24"/>
+          <w:szCs w:val="24"/>
         </w:rPr>
         <w:t xml:space="preserve"> </w:t>
       </w:r>
@@ -2973,6 +3558,7 @@
     <w:p>
       <w:pPr>
         <w:rPr>
+          <w:rFonts w:ascii="Times New Roman" w:hAnsi="Times New Roman" w:cs="Times New Roman"/>
           <w:lang w:val="en-US"/>
         </w:rPr>
       </w:pPr>
@@ -2991,6 +3577,7 @@
       </w:pPr>
       <w:r>
         <w:rPr>
+          <w:rFonts w:ascii="Times New Roman" w:hAnsi="Times New Roman" w:cs="Times New Roman"/>
           <w:i/>
           <w:color w:val="FF0000"/>
           <w:lang w:val="en-US"/>
@@ -3060,7 +3647,7 @@
           <w:ilvl w:val="1"/>
           <w:numId w:val="2"/>
         </w:numPr>
-        <w:spacing w:before="120" w:after="0" w:line="276" w:lineRule="auto"/>
+        <w:spacing w:before="120" w:line="276" w:lineRule="auto"/>
         <w:ind w:left="567" w:hanging="567"/>
         <w:rPr>
           <w:i/>
@@ -3326,7 +3913,7 @@
           <w:ilvl w:val="1"/>
           <w:numId w:val="2"/>
         </w:numPr>
-        <w:spacing w:before="120" w:after="0" w:line="276" w:lineRule="auto"/>
+        <w:spacing w:before="120" w:line="276" w:lineRule="auto"/>
         <w:ind w:left="567" w:hanging="567"/>
         <w:rPr>
           <w:i/>
@@ -3347,9 +3934,9 @@
       <w:commentRangeEnd w:id="46"/>
       <w:r>
         <w:rPr>
-          <w:rStyle w:val="CommentReference"/>
-          <w:rFonts w:ascii="Arial" w:eastAsia="Arial" w:hAnsi="Arial" w:cs="Arial"/>
-          <w:color w:val="auto"/>
+          <w:i/>
+          <w:color w:val="FF0000"/>
+          <w:lang w:val="en-US"/>
         </w:rPr>
         <w:commentReference w:id="46"/>
       </w:r>
@@ -3802,7 +4389,7 @@
           <w:ilvl w:val="1"/>
           <w:numId w:val="2"/>
         </w:numPr>
-        <w:spacing w:before="120" w:after="0" w:line="276" w:lineRule="auto"/>
+        <w:spacing w:before="120" w:line="276" w:lineRule="auto"/>
         <w:ind w:left="567" w:hanging="567"/>
         <w:rPr>
           <w:i/>
@@ -3840,9 +4427,9 @@
       <w:commentRangeEnd w:id="48"/>
       <w:r>
         <w:rPr>
-          <w:rStyle w:val="CommentReference"/>
-          <w:rFonts w:ascii="Arial" w:eastAsia="Arial" w:hAnsi="Arial" w:cs="Arial"/>
-          <w:color w:val="auto"/>
+          <w:i/>
+          <w:color w:val="FF0000"/>
+          <w:lang w:val="en-US"/>
         </w:rPr>
         <w:commentReference w:id="48"/>
       </w:r>
@@ -3852,16 +4439,18 @@
       <w:pPr>
         <w:jc w:val="center"/>
         <w:rPr>
-          <w:lang w:val="en-US"/>
-        </w:rPr>
-      </w:pPr>
-      <w:r>
-        <w:rPr>
+          <w:rFonts w:ascii="Times New Roman" w:hAnsi="Times New Roman" w:cs="Times New Roman"/>
+          <w:lang w:val="en-US"/>
+        </w:rPr>
+      </w:pPr>
+      <w:r>
+        <w:rPr>
+          <w:rFonts w:ascii="Times New Roman" w:hAnsi="Times New Roman" w:cs="Times New Roman"/>
           <w:noProof/>
           <w:lang w:val="en-US"/>
         </w:rPr>
         <w:drawing>
-          <wp:inline distT="0" distB="0" distL="0" distR="0" wp14:anchorId="5BB7D70E" wp14:editId="216318CC">
+          <wp:inline distT="0" distB="0" distL="0" distR="0" wp14:anchorId="5BB7D70E" wp14:editId="27A3C974">
             <wp:extent cx="5760085" cy="7710170"/>
             <wp:effectExtent l="0" t="0" r="0" b="5080"/>
             <wp:docPr id="402186935" name="Picture 2" descr="A screenshot of a computer&#10;&#10;Description automatically generated"/>
@@ -3923,7 +4512,7 @@
           <w:ilvl w:val="1"/>
           <w:numId w:val="2"/>
         </w:numPr>
-        <w:spacing w:before="120" w:after="0"/>
+        <w:spacing w:before="120" w:line="276" w:lineRule="auto"/>
         <w:ind w:left="567" w:hanging="567"/>
         <w:rPr>
           <w:i/>
@@ -3945,9 +4534,9 @@
       <w:commentRangeEnd w:id="50"/>
       <w:r>
         <w:rPr>
-          <w:rStyle w:val="CommentReference"/>
-          <w:rFonts w:ascii="Arial" w:eastAsia="Arial" w:hAnsi="Arial" w:cs="Arial"/>
-          <w:color w:val="auto"/>
+          <w:i/>
+          <w:color w:val="FF0000"/>
+          <w:lang w:val="en-US"/>
         </w:rPr>
         <w:commentReference w:id="50"/>
       </w:r>
@@ -3968,6 +4557,7 @@
       </w:pPr>
       <w:r>
         <w:rPr>
+          <w:rFonts w:ascii="Times New Roman" w:hAnsi="Times New Roman" w:cs="Times New Roman"/>
           <w:noProof/>
         </w:rPr>
         <w:drawing>
@@ -4014,7 +4604,7 @@
           <w:ilvl w:val="1"/>
           <w:numId w:val="2"/>
         </w:numPr>
-        <w:spacing w:after="0"/>
+        <w:spacing w:before="120" w:line="276" w:lineRule="auto"/>
         <w:ind w:left="567" w:hanging="567"/>
         <w:rPr>
           <w:i/>
@@ -4035,9 +4625,9 @@
       <w:commentRangeEnd w:id="52"/>
       <w:r>
         <w:rPr>
-          <w:rStyle w:val="CommentReference"/>
-          <w:rFonts w:ascii="Arial" w:eastAsia="Arial" w:hAnsi="Arial" w:cs="Arial"/>
-          <w:color w:val="auto"/>
+          <w:i/>
+          <w:color w:val="FF0000"/>
+          <w:lang w:val="en-US"/>
         </w:rPr>
         <w:commentReference w:id="52"/>
       </w:r>
@@ -4057,6 +4647,7 @@
       </w:pPr>
       <w:r>
         <w:rPr>
+          <w:rFonts w:ascii="Times New Roman" w:hAnsi="Times New Roman" w:cs="Times New Roman"/>
           <w:noProof/>
         </w:rPr>
         <w:drawing>
@@ -4103,7 +4694,7 @@
           <w:ilvl w:val="1"/>
           <w:numId w:val="2"/>
         </w:numPr>
-        <w:spacing w:after="0"/>
+        <w:spacing w:before="120" w:line="276" w:lineRule="auto"/>
         <w:ind w:left="567" w:hanging="567"/>
         <w:rPr>
           <w:i/>
@@ -4124,9 +4715,9 @@
       <w:commentRangeEnd w:id="54"/>
       <w:r>
         <w:rPr>
-          <w:rStyle w:val="CommentReference"/>
-          <w:rFonts w:ascii="Arial" w:eastAsia="Arial" w:hAnsi="Arial" w:cs="Arial"/>
-          <w:color w:val="auto"/>
+          <w:i/>
+          <w:color w:val="FF0000"/>
+          <w:lang w:val="en-US"/>
         </w:rPr>
         <w:commentReference w:id="54"/>
       </w:r>
@@ -4136,6 +4727,7 @@
       <w:pPr>
         <w:spacing w:before="120"/>
         <w:rPr>
+          <w:rFonts w:ascii="Times New Roman" w:hAnsi="Times New Roman" w:cs="Times New Roman"/>
           <w:lang w:val="en-US"/>
         </w:rPr>
       </w:pPr>
@@ -4144,6 +4736,7 @@
       <w:pPr>
         <w:spacing w:before="120"/>
         <w:rPr>
+          <w:rFonts w:ascii="Times New Roman" w:hAnsi="Times New Roman" w:cs="Times New Roman"/>
           <w:lang w:val="en-US"/>
         </w:rPr>
       </w:pPr>
@@ -4155,7 +4748,7 @@
           <w:ilvl w:val="1"/>
           <w:numId w:val="2"/>
         </w:numPr>
-        <w:spacing w:after="0"/>
+        <w:spacing w:before="120" w:line="276" w:lineRule="auto"/>
         <w:ind w:left="567" w:hanging="567"/>
         <w:rPr>
           <w:i/>
@@ -4176,9 +4769,9 @@
       <w:commentRangeEnd w:id="56"/>
       <w:r>
         <w:rPr>
-          <w:rStyle w:val="CommentReference"/>
-          <w:rFonts w:ascii="Arial" w:eastAsia="Arial" w:hAnsi="Arial" w:cs="Arial"/>
-          <w:color w:val="auto"/>
+          <w:i/>
+          <w:color w:val="FF0000"/>
+          <w:lang w:val="en-US"/>
         </w:rPr>
         <w:commentReference w:id="56"/>
       </w:r>
@@ -4198,6 +4791,8 @@
           <w:rStyle w:val="Hyperlink"/>
           <w:rFonts w:ascii="Times New Roman" w:hAnsi="Times New Roman" w:cs="Times New Roman"/>
           <w:color w:val="auto"/>
+          <w:sz w:val="24"/>
+          <w:szCs w:val="24"/>
           <w:u w:val="none"/>
           <w:lang w:val="en-US"/>
         </w:rPr>
@@ -4236,26 +4831,19 @@
         <w:contextualSpacing w:val="0"/>
         <w:rPr>
           <w:rFonts w:ascii="Times New Roman" w:hAnsi="Times New Roman" w:cs="Times New Roman"/>
-          <w:lang w:val="en-US"/>
-        </w:rPr>
-      </w:pPr>
-      <w:r>
-        <w:rPr>
-          <w:rFonts w:ascii="Times New Roman" w:eastAsia="Times New Roman" w:hAnsi="Times New Roman" w:cs="Times New Roman"/>
-          <w:sz w:val="24"/>
-          <w:szCs w:val="24"/>
-          <w:lang w:val="en-US"/>
-        </w:rPr>
-        <w:t>Files: model_training_pipeline.py, model_prediction_pipeline.py</w:t>
-      </w:r>
-      <w:r>
-        <w:rPr>
-          <w:rFonts w:ascii="Times New Roman" w:eastAsia="Times New Roman" w:hAnsi="Times New Roman" w:cs="Times New Roman"/>
-          <w:sz w:val="24"/>
-          <w:szCs w:val="24"/>
-          <w:lang w:val="en-US"/>
-        </w:rPr>
-        <w:t xml:space="preserve"> </w:t>
+          <w:sz w:val="24"/>
+          <w:szCs w:val="24"/>
+          <w:lang w:val="en-US"/>
+        </w:rPr>
+      </w:pPr>
+      <w:r>
+        <w:rPr>
+          <w:rFonts w:ascii="Times New Roman" w:eastAsia="Times New Roman" w:hAnsi="Times New Roman" w:cs="Times New Roman"/>
+          <w:sz w:val="24"/>
+          <w:szCs w:val="24"/>
+          <w:lang w:val="en-US"/>
+        </w:rPr>
+        <w:t xml:space="preserve">Files: model_training_pipeline.py, model_prediction_pipeline.py </w:t>
       </w:r>
     </w:p>
     <w:p>
@@ -4309,16 +4897,7 @@
           <w:szCs w:val="24"/>
           <w:lang w:val="en-US"/>
         </w:rPr>
-        <w:t xml:space="preserve">load data từ bảng </w:t>
-      </w:r>
-      <w:r>
-        <w:rPr>
-          <w:rFonts w:ascii="Times New Roman" w:eastAsia="Times New Roman" w:hAnsi="Times New Roman" w:cs="Times New Roman"/>
-          <w:sz w:val="24"/>
-          <w:szCs w:val="24"/>
-          <w:lang w:val="en-US"/>
-        </w:rPr>
-        <w:t>fact_gold_data</w:t>
+        <w:t>load data từ bảng fact_gold_data</w:t>
       </w:r>
     </w:p>
     <w:p>
@@ -4414,6 +4993,8 @@
         <w:contextualSpacing w:val="0"/>
         <w:rPr>
           <w:rFonts w:ascii="Times New Roman" w:hAnsi="Times New Roman" w:cs="Times New Roman"/>
+          <w:sz w:val="24"/>
+          <w:szCs w:val="24"/>
           <w:lang w:val="en-US"/>
         </w:rPr>
       </w:pPr>
@@ -4479,16 +5060,7 @@
           <w:szCs w:val="24"/>
           <w:lang w:val="en-US"/>
         </w:rPr>
-        <w:t xml:space="preserve">load data từ bảng </w:t>
-      </w:r>
-      <w:r>
-        <w:rPr>
-          <w:rFonts w:ascii="Times New Roman" w:eastAsia="Times New Roman" w:hAnsi="Times New Roman" w:cs="Times New Roman"/>
-          <w:sz w:val="24"/>
-          <w:szCs w:val="24"/>
-          <w:lang w:val="en-US"/>
-        </w:rPr>
-        <w:t>fact_gold_data</w:t>
+        <w:t>load data từ bảng fact_gold_data</w:t>
       </w:r>
     </w:p>
     <w:p>
@@ -4575,6 +5147,8 @@
         <w:contextualSpacing w:val="0"/>
         <w:rPr>
           <w:rFonts w:ascii="Times New Roman" w:hAnsi="Times New Roman" w:cs="Times New Roman"/>
+          <w:sz w:val="24"/>
+          <w:szCs w:val="24"/>
           <w:lang w:val="en-US"/>
         </w:rPr>
       </w:pPr>
@@ -4623,6 +5197,8 @@
           <w:rStyle w:val="Hyperlink"/>
           <w:rFonts w:ascii="Times New Roman" w:hAnsi="Times New Roman" w:cs="Times New Roman"/>
           <w:color w:val="auto"/>
+          <w:sz w:val="24"/>
+          <w:szCs w:val="24"/>
           <w:u w:val="none"/>
           <w:lang w:val="en-US"/>
         </w:rPr>
@@ -4633,6 +5209,8 @@
           <w:rStyle w:val="Hyperlink"/>
           <w:rFonts w:ascii="Times New Roman" w:hAnsi="Times New Roman" w:cs="Times New Roman"/>
           <w:color w:val="auto"/>
+          <w:sz w:val="24"/>
+          <w:szCs w:val="24"/>
           <w:u w:val="none"/>
           <w:lang w:val="en-US"/>
         </w:rPr>
@@ -4642,6 +5220,9 @@
       <w:r>
         <w:rPr>
           <w:rStyle w:val="CommentReference"/>
+          <w:rFonts w:ascii="Times New Roman" w:hAnsi="Times New Roman" w:cs="Times New Roman"/>
+          <w:sz w:val="24"/>
+          <w:szCs w:val="24"/>
         </w:rPr>
         <w:commentReference w:id="57"/>
       </w:r>
@@ -4660,6 +5241,8 @@
           <w:rStyle w:val="Hyperlink"/>
           <w:rFonts w:ascii="Times New Roman" w:hAnsi="Times New Roman" w:cs="Times New Roman"/>
           <w:color w:val="auto"/>
+          <w:sz w:val="24"/>
+          <w:szCs w:val="24"/>
           <w:u w:val="none"/>
           <w:lang w:val="en-US"/>
         </w:rPr>
@@ -4677,26 +5260,19 @@
         <w:contextualSpacing w:val="0"/>
         <w:rPr>
           <w:rFonts w:ascii="Times New Roman" w:hAnsi="Times New Roman" w:cs="Times New Roman"/>
-          <w:lang w:val="en-US"/>
-        </w:rPr>
-      </w:pPr>
-      <w:r>
-        <w:rPr>
-          <w:rFonts w:ascii="Times New Roman" w:eastAsia="Times New Roman" w:hAnsi="Times New Roman" w:cs="Times New Roman"/>
-          <w:sz w:val="24"/>
-          <w:szCs w:val="24"/>
-          <w:lang w:val="en-US"/>
-        </w:rPr>
-        <w:t>Link</w:t>
-      </w:r>
-      <w:r>
-        <w:rPr>
-          <w:rFonts w:ascii="Times New Roman" w:eastAsia="Times New Roman" w:hAnsi="Times New Roman" w:cs="Times New Roman"/>
-          <w:sz w:val="24"/>
-          <w:szCs w:val="24"/>
-          <w:lang w:val="en-US"/>
-        </w:rPr>
-        <w:t xml:space="preserve">: </w:t>
+          <w:sz w:val="24"/>
+          <w:szCs w:val="24"/>
+          <w:lang w:val="en-US"/>
+        </w:rPr>
+      </w:pPr>
+      <w:r>
+        <w:rPr>
+          <w:rFonts w:ascii="Times New Roman" w:eastAsia="Times New Roman" w:hAnsi="Times New Roman" w:cs="Times New Roman"/>
+          <w:sz w:val="24"/>
+          <w:szCs w:val="24"/>
+          <w:lang w:val="en-US"/>
+        </w:rPr>
+        <w:t xml:space="preserve">Link: </w:t>
       </w:r>
       <w:hyperlink r:id="rId23" w:history="1">
         <w:r>
@@ -4734,6 +5310,8 @@
           <w:rStyle w:val="Hyperlink"/>
           <w:rFonts w:ascii="Times New Roman" w:hAnsi="Times New Roman" w:cs="Times New Roman"/>
           <w:color w:val="auto"/>
+          <w:sz w:val="24"/>
+          <w:szCs w:val="24"/>
           <w:u w:val="none"/>
           <w:lang w:val="en-US"/>
         </w:rPr>
@@ -4743,6 +5321,8 @@
           <w:rStyle w:val="Hyperlink"/>
           <w:rFonts w:ascii="Times New Roman" w:hAnsi="Times New Roman" w:cs="Times New Roman"/>
           <w:color w:val="auto"/>
+          <w:sz w:val="24"/>
+          <w:szCs w:val="24"/>
           <w:u w:val="none"/>
           <w:lang w:val="en-US"/>
         </w:rPr>
@@ -4763,6 +5343,8 @@
           <w:rStyle w:val="Hyperlink"/>
           <w:rFonts w:ascii="Times New Roman" w:hAnsi="Times New Roman" w:cs="Times New Roman"/>
           <w:color w:val="auto"/>
+          <w:sz w:val="24"/>
+          <w:szCs w:val="24"/>
           <w:u w:val="none"/>
           <w:lang w:val="en-US"/>
         </w:rPr>
@@ -4772,6 +5354,8 @@
           <w:rStyle w:val="Hyperlink"/>
           <w:rFonts w:ascii="Times New Roman" w:hAnsi="Times New Roman" w:cs="Times New Roman"/>
           <w:color w:val="auto"/>
+          <w:sz w:val="24"/>
+          <w:szCs w:val="24"/>
           <w:u w:val="none"/>
           <w:lang w:val="en-US"/>
         </w:rPr>
@@ -4785,7 +5369,7 @@
           <w:ilvl w:val="1"/>
           <w:numId w:val="2"/>
         </w:numPr>
-        <w:spacing w:before="120" w:after="0" w:line="276" w:lineRule="auto"/>
+        <w:spacing w:before="120" w:line="276" w:lineRule="auto"/>
         <w:ind w:left="567" w:hanging="567"/>
         <w:rPr>
           <w:i/>
@@ -4815,6 +5399,8 @@
         <w:contextualSpacing w:val="0"/>
         <w:rPr>
           <w:rFonts w:ascii="Times New Roman" w:hAnsi="Times New Roman" w:cs="Times New Roman"/>
+          <w:sz w:val="24"/>
+          <w:szCs w:val="24"/>
           <w:lang w:val="en-US"/>
         </w:rPr>
       </w:pPr>
@@ -4860,6 +5446,8 @@
         <w:contextualSpacing w:val="0"/>
         <w:rPr>
           <w:rFonts w:ascii="Times New Roman" w:hAnsi="Times New Roman" w:cs="Times New Roman"/>
+          <w:sz w:val="24"/>
+          <w:szCs w:val="24"/>
           <w:lang w:val="en-US"/>
         </w:rPr>
       </w:pPr>
@@ -4875,6 +5463,8 @@
       <w:r>
         <w:rPr>
           <w:rFonts w:ascii="Times New Roman" w:hAnsi="Times New Roman" w:cs="Times New Roman"/>
+          <w:sz w:val="24"/>
+          <w:szCs w:val="24"/>
           <w:lang w:val="en-US"/>
         </w:rPr>
         <w:t xml:space="preserve"> </w:t>
@@ -4882,6 +5472,8 @@
       <w:r>
         <w:rPr>
           <w:rFonts w:ascii="Times New Roman" w:hAnsi="Times New Roman" w:cs="Times New Roman"/>
+          <w:sz w:val="24"/>
+          <w:szCs w:val="24"/>
           <w:lang w:val="en-US"/>
         </w:rPr>
         <w:t>storing_pipeline.py</w:t>
@@ -4898,12 +5490,16 @@
         <w:contextualSpacing w:val="0"/>
         <w:rPr>
           <w:rFonts w:ascii="Times New Roman" w:hAnsi="Times New Roman" w:cs="Times New Roman"/>
-          <w:lang w:val="en-US"/>
-        </w:rPr>
-      </w:pPr>
-      <w:r>
-        <w:rPr>
-          <w:rFonts w:ascii="Times New Roman" w:hAnsi="Times New Roman" w:cs="Times New Roman"/>
+          <w:sz w:val="24"/>
+          <w:szCs w:val="24"/>
+          <w:lang w:val="en-US"/>
+        </w:rPr>
+      </w:pPr>
+      <w:r>
+        <w:rPr>
+          <w:rFonts w:ascii="Times New Roman" w:hAnsi="Times New Roman" w:cs="Times New Roman"/>
+          <w:sz w:val="24"/>
+          <w:szCs w:val="24"/>
           <w:lang w:val="en-US"/>
         </w:rPr>
         <w:t xml:space="preserve">Lưu data vào các bảng: </w:t>
@@ -4920,6 +5516,8 @@
         <w:contextualSpacing w:val="0"/>
         <w:rPr>
           <w:rFonts w:ascii="Times New Roman" w:hAnsi="Times New Roman" w:cs="Times New Roman"/>
+          <w:sz w:val="24"/>
+          <w:szCs w:val="24"/>
           <w:lang w:val="en-US"/>
         </w:rPr>
       </w:pPr>
@@ -4928,6 +5526,8 @@
           <w:rFonts w:ascii="Times New Roman" w:hAnsi="Times New Roman" w:cs="Times New Roman"/>
           <w:b/>
           <w:bCs/>
+          <w:sz w:val="24"/>
+          <w:szCs w:val="24"/>
           <w:lang w:val="en-US"/>
         </w:rPr>
         <w:t>dim_date</w:t>
@@ -4935,6 +5535,8 @@
       <w:r>
         <w:rPr>
           <w:rFonts w:ascii="Times New Roman" w:hAnsi="Times New Roman" w:cs="Times New Roman"/>
+          <w:sz w:val="24"/>
+          <w:szCs w:val="24"/>
           <w:lang w:val="en-US"/>
         </w:rPr>
         <w:t xml:space="preserve">: </w:t>
@@ -4942,6 +5544,8 @@
       <w:r>
         <w:rPr>
           <w:rFonts w:ascii="Times New Roman" w:hAnsi="Times New Roman" w:cs="Times New Roman"/>
+          <w:sz w:val="24"/>
+          <w:szCs w:val="24"/>
           <w:lang w:val="en-US"/>
         </w:rPr>
         <w:t xml:space="preserve">lưu trữ thứ tự tuần, tháng, quý năm sau khi </w:t>
@@ -4949,6 +5553,8 @@
       <w:r>
         <w:rPr>
           <w:rFonts w:ascii="Times New Roman" w:hAnsi="Times New Roman" w:cs="Times New Roman"/>
+          <w:sz w:val="24"/>
+          <w:szCs w:val="24"/>
           <w:lang w:val="en-US"/>
         </w:rPr>
         <w:t>phân tách ngày của dữ liệu thành tuần, tháng, quý, năm</w:t>
@@ -4965,6 +5571,8 @@
         <w:contextualSpacing w:val="0"/>
         <w:rPr>
           <w:rFonts w:ascii="Times New Roman" w:hAnsi="Times New Roman" w:cs="Times New Roman"/>
+          <w:sz w:val="24"/>
+          <w:szCs w:val="24"/>
           <w:lang w:val="en-US"/>
         </w:rPr>
       </w:pPr>
@@ -4973,6 +5581,8 @@
           <w:rFonts w:ascii="Times New Roman" w:hAnsi="Times New Roman" w:cs="Times New Roman"/>
           <w:b/>
           <w:bCs/>
+          <w:sz w:val="24"/>
+          <w:szCs w:val="24"/>
           <w:lang w:val="en-US"/>
         </w:rPr>
         <w:t>dim_symbol</w:t>
@@ -4980,6 +5590,8 @@
       <w:r>
         <w:rPr>
           <w:rFonts w:ascii="Times New Roman" w:hAnsi="Times New Roman" w:cs="Times New Roman"/>
+          <w:sz w:val="24"/>
+          <w:szCs w:val="24"/>
           <w:lang w:val="en-US"/>
         </w:rPr>
         <w:t>: lưu trữ thông tin loại vàng theo ký hiệu</w:t>
@@ -4996,6 +5608,8 @@
         <w:contextualSpacing w:val="0"/>
         <w:rPr>
           <w:rFonts w:ascii="Times New Roman" w:hAnsi="Times New Roman" w:cs="Times New Roman"/>
+          <w:sz w:val="24"/>
+          <w:szCs w:val="24"/>
           <w:lang w:val="en-US"/>
         </w:rPr>
       </w:pPr>
@@ -5004,6 +5618,8 @@
           <w:rFonts w:ascii="Times New Roman" w:hAnsi="Times New Roman" w:cs="Times New Roman"/>
           <w:b/>
           <w:bCs/>
+          <w:sz w:val="24"/>
+          <w:szCs w:val="24"/>
           <w:lang w:val="en-US"/>
         </w:rPr>
         <w:t>fact_gold_data</w:t>
@@ -5011,16 +5627,11 @@
       <w:r>
         <w:rPr>
           <w:rFonts w:ascii="Times New Roman" w:hAnsi="Times New Roman" w:cs="Times New Roman"/>
-          <w:lang w:val="en-US"/>
-        </w:rPr>
-        <w:t>: lưu trữ dữ liệu lấy từ website finance.yahoo.com</w:t>
-      </w:r>
-      <w:r>
-        <w:rPr>
-          <w:rFonts w:ascii="Times New Roman" w:hAnsi="Times New Roman" w:cs="Times New Roman"/>
-          <w:lang w:val="en-US"/>
-        </w:rPr>
-        <w:t xml:space="preserve"> mỗi ngày</w:t>
+          <w:sz w:val="24"/>
+          <w:szCs w:val="24"/>
+          <w:lang w:val="en-US"/>
+        </w:rPr>
+        <w:t>: lưu trữ dữ liệu lấy từ website finance.yahoo.com mỗi ngày</w:t>
       </w:r>
     </w:p>
     <w:p>
@@ -5034,6 +5645,8 @@
         <w:contextualSpacing w:val="0"/>
         <w:rPr>
           <w:rFonts w:ascii="Times New Roman" w:hAnsi="Times New Roman" w:cs="Times New Roman"/>
+          <w:sz w:val="24"/>
+          <w:szCs w:val="24"/>
           <w:lang w:val="en-US"/>
         </w:rPr>
       </w:pPr>
@@ -5042,6 +5655,8 @@
           <w:rFonts w:ascii="Times New Roman" w:hAnsi="Times New Roman" w:cs="Times New Roman"/>
           <w:b/>
           <w:bCs/>
+          <w:sz w:val="24"/>
+          <w:szCs w:val="24"/>
           <w:lang w:val="en-US"/>
         </w:rPr>
         <w:t>real_time_fact_gold_data</w:t>
@@ -5049,23 +5664,11 @@
       <w:r>
         <w:rPr>
           <w:rFonts w:ascii="Times New Roman" w:hAnsi="Times New Roman" w:cs="Times New Roman"/>
-          <w:lang w:val="en-US"/>
-        </w:rPr>
-        <w:t xml:space="preserve">: </w:t>
-      </w:r>
-      <w:r>
-        <w:rPr>
-          <w:rFonts w:ascii="Times New Roman" w:hAnsi="Times New Roman" w:cs="Times New Roman"/>
-          <w:lang w:val="en-US"/>
-        </w:rPr>
-        <w:t>lưu trữ dữ liệu lấy từ website finance.yahoo.com</w:t>
-      </w:r>
-      <w:r>
-        <w:rPr>
-          <w:rFonts w:ascii="Times New Roman" w:hAnsi="Times New Roman" w:cs="Times New Roman"/>
-          <w:lang w:val="en-US"/>
-        </w:rPr>
-        <w:t xml:space="preserve"> sau mỗi phút</w:t>
+          <w:sz w:val="24"/>
+          <w:szCs w:val="24"/>
+          <w:lang w:val="en-US"/>
+        </w:rPr>
+        <w:t>: lưu trữ dữ liệu lấy từ website finance.yahoo.com sau mỗi phút</w:t>
       </w:r>
     </w:p>
     <w:p>
@@ -5079,6 +5682,8 @@
         <w:contextualSpacing w:val="0"/>
         <w:rPr>
           <w:rFonts w:ascii="Times New Roman" w:hAnsi="Times New Roman" w:cs="Times New Roman"/>
+          <w:sz w:val="24"/>
+          <w:szCs w:val="24"/>
           <w:lang w:val="en-US"/>
         </w:rPr>
       </w:pPr>
@@ -5087,6 +5692,8 @@
           <w:rFonts w:ascii="Times New Roman" w:hAnsi="Times New Roman" w:cs="Times New Roman"/>
           <w:b/>
           <w:bCs/>
+          <w:sz w:val="24"/>
+          <w:szCs w:val="24"/>
           <w:lang w:val="en-US"/>
         </w:rPr>
         <w:t>real_time_dim_date</w:t>
@@ -5094,6 +5701,8 @@
       <w:r>
         <w:rPr>
           <w:rFonts w:ascii="Times New Roman" w:hAnsi="Times New Roman" w:cs="Times New Roman"/>
+          <w:sz w:val="24"/>
+          <w:szCs w:val="24"/>
           <w:lang w:val="en-US"/>
         </w:rPr>
         <w:t>: lưu trữ thứ tự tuần, tháng, quý năm của dữ liệu thực lấy được sau mỗi phút và sau khi phân tách ngày của dữ liệu thành tuần, tháng, quý, năm</w:t>
@@ -5110,6 +5719,8 @@
         <w:contextualSpacing w:val="0"/>
         <w:rPr>
           <w:rFonts w:ascii="Times New Roman" w:hAnsi="Times New Roman" w:cs="Times New Roman"/>
+          <w:sz w:val="24"/>
+          <w:szCs w:val="24"/>
           <w:lang w:val="en-US"/>
         </w:rPr>
       </w:pPr>
@@ -5155,12 +5766,16 @@
         <w:contextualSpacing w:val="0"/>
         <w:rPr>
           <w:rFonts w:ascii="Times New Roman" w:hAnsi="Times New Roman" w:cs="Times New Roman"/>
-          <w:lang w:val="en-US"/>
-        </w:rPr>
-      </w:pPr>
-      <w:r>
-        <w:rPr>
-          <w:rFonts w:ascii="Times New Roman" w:hAnsi="Times New Roman" w:cs="Times New Roman"/>
+          <w:sz w:val="24"/>
+          <w:szCs w:val="24"/>
+          <w:lang w:val="en-US"/>
+        </w:rPr>
+      </w:pPr>
+      <w:r>
+        <w:rPr>
+          <w:rFonts w:ascii="Times New Roman" w:hAnsi="Times New Roman" w:cs="Times New Roman"/>
+          <w:sz w:val="24"/>
+          <w:szCs w:val="24"/>
           <w:lang w:val="en-US"/>
         </w:rPr>
         <w:t>File: crawling_utils.py</w:t>
@@ -5177,29 +5792,19 @@
         <w:contextualSpacing w:val="0"/>
         <w:rPr>
           <w:rFonts w:ascii="Times New Roman" w:hAnsi="Times New Roman" w:cs="Times New Roman"/>
-          <w:lang w:val="en-US"/>
-        </w:rPr>
-      </w:pPr>
-      <w:r>
-        <w:rPr>
-          <w:rFonts w:ascii="Times New Roman" w:hAnsi="Times New Roman" w:cs="Times New Roman"/>
-          <w:lang w:val="en-US"/>
-        </w:rPr>
-        <w:t xml:space="preserve">Lấy dữ liệu từ website </w:t>
-      </w:r>
-      <w:r>
-        <w:rPr>
-          <w:rFonts w:ascii="Times New Roman" w:hAnsi="Times New Roman" w:cs="Times New Roman"/>
-          <w:lang w:val="en-US"/>
-        </w:rPr>
-        <w:t>finance.yahoo.com</w:t>
-      </w:r>
-      <w:r>
-        <w:rPr>
-          <w:rFonts w:ascii="Times New Roman" w:hAnsi="Times New Roman" w:cs="Times New Roman"/>
-          <w:lang w:val="en-US"/>
-        </w:rPr>
-        <w:t xml:space="preserve"> sau mỗi ngày và sau mỗi phút</w:t>
+          <w:sz w:val="24"/>
+          <w:szCs w:val="24"/>
+          <w:lang w:val="en-US"/>
+        </w:rPr>
+      </w:pPr>
+      <w:r>
+        <w:rPr>
+          <w:rFonts w:ascii="Times New Roman" w:hAnsi="Times New Roman" w:cs="Times New Roman"/>
+          <w:sz w:val="24"/>
+          <w:szCs w:val="24"/>
+          <w:lang w:val="en-US"/>
+        </w:rPr>
+        <w:t>Lấy dữ liệu từ website finance.yahoo.com sau mỗi ngày và sau mỗi phút</w:t>
       </w:r>
     </w:p>
     <w:p>
@@ -5209,7 +5814,7 @@
           <w:ilvl w:val="1"/>
           <w:numId w:val="2"/>
         </w:numPr>
-        <w:spacing w:before="120" w:after="0" w:line="276" w:lineRule="auto"/>
+        <w:spacing w:before="120" w:line="276" w:lineRule="auto"/>
         <w:ind w:left="567" w:hanging="567"/>
         <w:rPr>
           <w:i/>
@@ -5238,9 +5843,9 @@
       <w:commentRangeEnd w:id="60"/>
       <w:r>
         <w:rPr>
-          <w:rStyle w:val="CommentReference"/>
-          <w:rFonts w:ascii="Arial" w:eastAsia="Arial" w:hAnsi="Arial" w:cs="Arial"/>
-          <w:color w:val="auto"/>
+          <w:i/>
+          <w:color w:val="FF0000"/>
+          <w:lang w:val="en-US"/>
         </w:rPr>
         <w:commentReference w:id="60"/>
       </w:r>
@@ -5285,6 +5890,7 @@
       </w:pPr>
       <w:r>
         <w:rPr>
+          <w:rFonts w:ascii="Times New Roman" w:hAnsi="Times New Roman" w:cs="Times New Roman"/>
           <w:lang w:val="vi-VN"/>
         </w:rPr>
         <w:br w:type="page"/>
@@ -6281,6 +6887,231 @@
     </w:lvl>
   </w:abstractNum>
   <w:abstractNum w:abstractNumId="2" w15:restartNumberingAfterBreak="0">
+    <w:nsid w:val="2C131D1E"/>
+    <w:multiLevelType w:val="hybridMultilevel"/>
+    <w:tmpl w:val="B13A8E1A"/>
+    <w:lvl w:ilvl="0" w:tplc="47A04378">
+      <w:numFmt w:val="bullet"/>
+      <w:lvlText w:val="-"/>
+      <w:lvlJc w:val="left"/>
+      <w:pPr>
+        <w:ind w:left="720" w:hanging="360"/>
+      </w:pPr>
+      <w:rPr>
+        <w:rFonts w:ascii="Times New Roman" w:eastAsia="Times New Roman" w:hAnsi="Times New Roman" w:cs="Times New Roman" w:hint="default"/>
+      </w:rPr>
+    </w:lvl>
+    <w:lvl w:ilvl="1" w:tplc="04090003" w:tentative="1">
+      <w:start w:val="1"/>
+      <w:numFmt w:val="bullet"/>
+      <w:lvlText w:val="o"/>
+      <w:lvlJc w:val="left"/>
+      <w:pPr>
+        <w:ind w:left="1440" w:hanging="360"/>
+      </w:pPr>
+      <w:rPr>
+        <w:rFonts w:ascii="Courier New" w:hAnsi="Courier New" w:cs="Courier New" w:hint="default"/>
+      </w:rPr>
+    </w:lvl>
+    <w:lvl w:ilvl="2" w:tplc="04090005" w:tentative="1">
+      <w:start w:val="1"/>
+      <w:numFmt w:val="bullet"/>
+      <w:lvlText w:val=""/>
+      <w:lvlJc w:val="left"/>
+      <w:pPr>
+        <w:ind w:left="2160" w:hanging="360"/>
+      </w:pPr>
+      <w:rPr>
+        <w:rFonts w:ascii="Wingdings" w:hAnsi="Wingdings" w:hint="default"/>
+      </w:rPr>
+    </w:lvl>
+    <w:lvl w:ilvl="3" w:tplc="04090001" w:tentative="1">
+      <w:start w:val="1"/>
+      <w:numFmt w:val="bullet"/>
+      <w:lvlText w:val=""/>
+      <w:lvlJc w:val="left"/>
+      <w:pPr>
+        <w:ind w:left="2880" w:hanging="360"/>
+      </w:pPr>
+      <w:rPr>
+        <w:rFonts w:ascii="Symbol" w:hAnsi="Symbol" w:hint="default"/>
+      </w:rPr>
+    </w:lvl>
+    <w:lvl w:ilvl="4" w:tplc="04090003" w:tentative="1">
+      <w:start w:val="1"/>
+      <w:numFmt w:val="bullet"/>
+      <w:lvlText w:val="o"/>
+      <w:lvlJc w:val="left"/>
+      <w:pPr>
+        <w:ind w:left="3600" w:hanging="360"/>
+      </w:pPr>
+      <w:rPr>
+        <w:rFonts w:ascii="Courier New" w:hAnsi="Courier New" w:cs="Courier New" w:hint="default"/>
+      </w:rPr>
+    </w:lvl>
+    <w:lvl w:ilvl="5" w:tplc="04090005" w:tentative="1">
+      <w:start w:val="1"/>
+      <w:numFmt w:val="bullet"/>
+      <w:lvlText w:val=""/>
+      <w:lvlJc w:val="left"/>
+      <w:pPr>
+        <w:ind w:left="4320" w:hanging="360"/>
+      </w:pPr>
+      <w:rPr>
+        <w:rFonts w:ascii="Wingdings" w:hAnsi="Wingdings" w:hint="default"/>
+      </w:rPr>
+    </w:lvl>
+    <w:lvl w:ilvl="6" w:tplc="04090001" w:tentative="1">
+      <w:start w:val="1"/>
+      <w:numFmt w:val="bullet"/>
+      <w:lvlText w:val=""/>
+      <w:lvlJc w:val="left"/>
+      <w:pPr>
+        <w:ind w:left="5040" w:hanging="360"/>
+      </w:pPr>
+      <w:rPr>
+        <w:rFonts w:ascii="Symbol" w:hAnsi="Symbol" w:hint="default"/>
+      </w:rPr>
+    </w:lvl>
+    <w:lvl w:ilvl="7" w:tplc="04090003" w:tentative="1">
+      <w:start w:val="1"/>
+      <w:numFmt w:val="bullet"/>
+      <w:lvlText w:val="o"/>
+      <w:lvlJc w:val="left"/>
+      <w:pPr>
+        <w:ind w:left="5760" w:hanging="360"/>
+      </w:pPr>
+      <w:rPr>
+        <w:rFonts w:ascii="Courier New" w:hAnsi="Courier New" w:cs="Courier New" w:hint="default"/>
+      </w:rPr>
+    </w:lvl>
+    <w:lvl w:ilvl="8" w:tplc="04090005" w:tentative="1">
+      <w:start w:val="1"/>
+      <w:numFmt w:val="bullet"/>
+      <w:lvlText w:val=""/>
+      <w:lvlJc w:val="left"/>
+      <w:pPr>
+        <w:ind w:left="6480" w:hanging="360"/>
+      </w:pPr>
+      <w:rPr>
+        <w:rFonts w:ascii="Wingdings" w:hAnsi="Wingdings" w:hint="default"/>
+      </w:rPr>
+    </w:lvl>
+  </w:abstractNum>
+  <w:abstractNum w:abstractNumId="3" w15:restartNumberingAfterBreak="0">
+    <w:nsid w:val="3D5F3899"/>
+    <w:multiLevelType w:val="hybridMultilevel"/>
+    <w:tmpl w:val="ECEEE790"/>
+    <w:lvl w:ilvl="0" w:tplc="E4146F94">
+      <w:start w:val="1"/>
+      <w:numFmt w:val="bullet"/>
+      <w:lvlText w:val=""/>
+      <w:lvlJc w:val="left"/>
+      <w:pPr>
+        <w:ind w:left="4032" w:hanging="360"/>
+      </w:pPr>
+      <w:rPr>
+        <w:rFonts w:ascii="Symbol" w:hAnsi="Symbol" w:hint="default"/>
+      </w:rPr>
+    </w:lvl>
+    <w:lvl w:ilvl="1" w:tplc="04090003" w:tentative="1">
+      <w:start w:val="1"/>
+      <w:numFmt w:val="bullet"/>
+      <w:lvlText w:val="o"/>
+      <w:lvlJc w:val="left"/>
+      <w:pPr>
+        <w:ind w:left="4752" w:hanging="360"/>
+      </w:pPr>
+      <w:rPr>
+        <w:rFonts w:ascii="Courier New" w:hAnsi="Courier New" w:cs="Courier New" w:hint="default"/>
+      </w:rPr>
+    </w:lvl>
+    <w:lvl w:ilvl="2" w:tplc="04090005" w:tentative="1">
+      <w:start w:val="1"/>
+      <w:numFmt w:val="bullet"/>
+      <w:lvlText w:val=""/>
+      <w:lvlJc w:val="left"/>
+      <w:pPr>
+        <w:ind w:left="5472" w:hanging="360"/>
+      </w:pPr>
+      <w:rPr>
+        <w:rFonts w:ascii="Wingdings" w:hAnsi="Wingdings" w:hint="default"/>
+      </w:rPr>
+    </w:lvl>
+    <w:lvl w:ilvl="3" w:tplc="04090001" w:tentative="1">
+      <w:start w:val="1"/>
+      <w:numFmt w:val="bullet"/>
+      <w:lvlText w:val=""/>
+      <w:lvlJc w:val="left"/>
+      <w:pPr>
+        <w:ind w:left="6192" w:hanging="360"/>
+      </w:pPr>
+      <w:rPr>
+        <w:rFonts w:ascii="Symbol" w:hAnsi="Symbol" w:hint="default"/>
+      </w:rPr>
+    </w:lvl>
+    <w:lvl w:ilvl="4" w:tplc="04090003" w:tentative="1">
+      <w:start w:val="1"/>
+      <w:numFmt w:val="bullet"/>
+      <w:lvlText w:val="o"/>
+      <w:lvlJc w:val="left"/>
+      <w:pPr>
+        <w:ind w:left="6912" w:hanging="360"/>
+      </w:pPr>
+      <w:rPr>
+        <w:rFonts w:ascii="Courier New" w:hAnsi="Courier New" w:cs="Courier New" w:hint="default"/>
+      </w:rPr>
+    </w:lvl>
+    <w:lvl w:ilvl="5" w:tplc="04090005" w:tentative="1">
+      <w:start w:val="1"/>
+      <w:numFmt w:val="bullet"/>
+      <w:lvlText w:val=""/>
+      <w:lvlJc w:val="left"/>
+      <w:pPr>
+        <w:ind w:left="7632" w:hanging="360"/>
+      </w:pPr>
+      <w:rPr>
+        <w:rFonts w:ascii="Wingdings" w:hAnsi="Wingdings" w:hint="default"/>
+      </w:rPr>
+    </w:lvl>
+    <w:lvl w:ilvl="6" w:tplc="04090001" w:tentative="1">
+      <w:start w:val="1"/>
+      <w:numFmt w:val="bullet"/>
+      <w:lvlText w:val=""/>
+      <w:lvlJc w:val="left"/>
+      <w:pPr>
+        <w:ind w:left="8352" w:hanging="360"/>
+      </w:pPr>
+      <w:rPr>
+        <w:rFonts w:ascii="Symbol" w:hAnsi="Symbol" w:hint="default"/>
+      </w:rPr>
+    </w:lvl>
+    <w:lvl w:ilvl="7" w:tplc="04090003" w:tentative="1">
+      <w:start w:val="1"/>
+      <w:numFmt w:val="bullet"/>
+      <w:lvlText w:val="o"/>
+      <w:lvlJc w:val="left"/>
+      <w:pPr>
+        <w:ind w:left="9072" w:hanging="360"/>
+      </w:pPr>
+      <w:rPr>
+        <w:rFonts w:ascii="Courier New" w:hAnsi="Courier New" w:cs="Courier New" w:hint="default"/>
+      </w:rPr>
+    </w:lvl>
+    <w:lvl w:ilvl="8" w:tplc="04090005" w:tentative="1">
+      <w:start w:val="1"/>
+      <w:numFmt w:val="bullet"/>
+      <w:lvlText w:val=""/>
+      <w:lvlJc w:val="left"/>
+      <w:pPr>
+        <w:ind w:left="9792" w:hanging="360"/>
+      </w:pPr>
+      <w:rPr>
+        <w:rFonts w:ascii="Wingdings" w:hAnsi="Wingdings" w:hint="default"/>
+      </w:rPr>
+    </w:lvl>
+  </w:abstractNum>
+  <w:abstractNum w:abstractNumId="4" w15:restartNumberingAfterBreak="0">
     <w:nsid w:val="3F9F76D5"/>
     <w:multiLevelType w:val="multilevel"/>
     <w:tmpl w:val="24FC41CE"/>
@@ -6377,7 +7208,119 @@
       </w:pPr>
     </w:lvl>
   </w:abstractNum>
-  <w:abstractNum w:abstractNumId="3" w15:restartNumberingAfterBreak="0">
+  <w:abstractNum w:abstractNumId="5" w15:restartNumberingAfterBreak="0">
+    <w:nsid w:val="4FDB3955"/>
+    <w:multiLevelType w:val="hybridMultilevel"/>
+    <w:tmpl w:val="DD14DB8C"/>
+    <w:lvl w:ilvl="0" w:tplc="D6E48A6C">
+      <w:numFmt w:val="bullet"/>
+      <w:lvlText w:val="-"/>
+      <w:lvlJc w:val="left"/>
+      <w:pPr>
+        <w:ind w:left="720" w:hanging="360"/>
+      </w:pPr>
+      <w:rPr>
+        <w:rFonts w:ascii="Times New Roman" w:eastAsia="Times New Roman" w:hAnsi="Times New Roman" w:cs="Times New Roman" w:hint="default"/>
+      </w:rPr>
+    </w:lvl>
+    <w:lvl w:ilvl="1" w:tplc="04090003" w:tentative="1">
+      <w:start w:val="1"/>
+      <w:numFmt w:val="bullet"/>
+      <w:lvlText w:val="o"/>
+      <w:lvlJc w:val="left"/>
+      <w:pPr>
+        <w:ind w:left="1440" w:hanging="360"/>
+      </w:pPr>
+      <w:rPr>
+        <w:rFonts w:ascii="Courier New" w:hAnsi="Courier New" w:cs="Courier New" w:hint="default"/>
+      </w:rPr>
+    </w:lvl>
+    <w:lvl w:ilvl="2" w:tplc="04090005" w:tentative="1">
+      <w:start w:val="1"/>
+      <w:numFmt w:val="bullet"/>
+      <w:lvlText w:val=""/>
+      <w:lvlJc w:val="left"/>
+      <w:pPr>
+        <w:ind w:left="2160" w:hanging="360"/>
+      </w:pPr>
+      <w:rPr>
+        <w:rFonts w:ascii="Wingdings" w:hAnsi="Wingdings" w:hint="default"/>
+      </w:rPr>
+    </w:lvl>
+    <w:lvl w:ilvl="3" w:tplc="04090001" w:tentative="1">
+      <w:start w:val="1"/>
+      <w:numFmt w:val="bullet"/>
+      <w:lvlText w:val=""/>
+      <w:lvlJc w:val="left"/>
+      <w:pPr>
+        <w:ind w:left="2880" w:hanging="360"/>
+      </w:pPr>
+      <w:rPr>
+        <w:rFonts w:ascii="Symbol" w:hAnsi="Symbol" w:hint="default"/>
+      </w:rPr>
+    </w:lvl>
+    <w:lvl w:ilvl="4" w:tplc="04090003" w:tentative="1">
+      <w:start w:val="1"/>
+      <w:numFmt w:val="bullet"/>
+      <w:lvlText w:val="o"/>
+      <w:lvlJc w:val="left"/>
+      <w:pPr>
+        <w:ind w:left="3600" w:hanging="360"/>
+      </w:pPr>
+      <w:rPr>
+        <w:rFonts w:ascii="Courier New" w:hAnsi="Courier New" w:cs="Courier New" w:hint="default"/>
+      </w:rPr>
+    </w:lvl>
+    <w:lvl w:ilvl="5" w:tplc="04090005" w:tentative="1">
+      <w:start w:val="1"/>
+      <w:numFmt w:val="bullet"/>
+      <w:lvlText w:val=""/>
+      <w:lvlJc w:val="left"/>
+      <w:pPr>
+        <w:ind w:left="4320" w:hanging="360"/>
+      </w:pPr>
+      <w:rPr>
+        <w:rFonts w:ascii="Wingdings" w:hAnsi="Wingdings" w:hint="default"/>
+      </w:rPr>
+    </w:lvl>
+    <w:lvl w:ilvl="6" w:tplc="04090001" w:tentative="1">
+      <w:start w:val="1"/>
+      <w:numFmt w:val="bullet"/>
+      <w:lvlText w:val=""/>
+      <w:lvlJc w:val="left"/>
+      <w:pPr>
+        <w:ind w:left="5040" w:hanging="360"/>
+      </w:pPr>
+      <w:rPr>
+        <w:rFonts w:ascii="Symbol" w:hAnsi="Symbol" w:hint="default"/>
+      </w:rPr>
+    </w:lvl>
+    <w:lvl w:ilvl="7" w:tplc="04090003" w:tentative="1">
+      <w:start w:val="1"/>
+      <w:numFmt w:val="bullet"/>
+      <w:lvlText w:val="o"/>
+      <w:lvlJc w:val="left"/>
+      <w:pPr>
+        <w:ind w:left="5760" w:hanging="360"/>
+      </w:pPr>
+      <w:rPr>
+        <w:rFonts w:ascii="Courier New" w:hAnsi="Courier New" w:cs="Courier New" w:hint="default"/>
+      </w:rPr>
+    </w:lvl>
+    <w:lvl w:ilvl="8" w:tplc="04090005" w:tentative="1">
+      <w:start w:val="1"/>
+      <w:numFmt w:val="bullet"/>
+      <w:lvlText w:val=""/>
+      <w:lvlJc w:val="left"/>
+      <w:pPr>
+        <w:ind w:left="6480" w:hanging="360"/>
+      </w:pPr>
+      <w:rPr>
+        <w:rFonts w:ascii="Wingdings" w:hAnsi="Wingdings" w:hint="default"/>
+      </w:rPr>
+    </w:lvl>
+  </w:abstractNum>
+  <w:abstractNum w:abstractNumId="6" w15:restartNumberingAfterBreak="0">
     <w:nsid w:val="5B2F7545"/>
     <w:multiLevelType w:val="hybridMultilevel"/>
     <w:tmpl w:val="D700D9BC"/>
@@ -6466,6 +7409,118 @@
       </w:pPr>
     </w:lvl>
   </w:abstractNum>
+  <w:abstractNum w:abstractNumId="7" w15:restartNumberingAfterBreak="0">
+    <w:nsid w:val="7EBF2A17"/>
+    <w:multiLevelType w:val="hybridMultilevel"/>
+    <w:tmpl w:val="407660E8"/>
+    <w:lvl w:ilvl="0" w:tplc="EBC0AFF8">
+      <w:numFmt w:val="bullet"/>
+      <w:lvlText w:val="-"/>
+      <w:lvlJc w:val="left"/>
+      <w:pPr>
+        <w:ind w:left="720" w:hanging="360"/>
+      </w:pPr>
+      <w:rPr>
+        <w:rFonts w:ascii="Times New Roman" w:eastAsia="Times New Roman" w:hAnsi="Times New Roman" w:cs="Times New Roman" w:hint="default"/>
+      </w:rPr>
+    </w:lvl>
+    <w:lvl w:ilvl="1" w:tplc="04090003" w:tentative="1">
+      <w:start w:val="1"/>
+      <w:numFmt w:val="bullet"/>
+      <w:lvlText w:val="o"/>
+      <w:lvlJc w:val="left"/>
+      <w:pPr>
+        <w:ind w:left="1440" w:hanging="360"/>
+      </w:pPr>
+      <w:rPr>
+        <w:rFonts w:ascii="Courier New" w:hAnsi="Courier New" w:cs="Courier New" w:hint="default"/>
+      </w:rPr>
+    </w:lvl>
+    <w:lvl w:ilvl="2" w:tplc="04090005" w:tentative="1">
+      <w:start w:val="1"/>
+      <w:numFmt w:val="bullet"/>
+      <w:lvlText w:val=""/>
+      <w:lvlJc w:val="left"/>
+      <w:pPr>
+        <w:ind w:left="2160" w:hanging="360"/>
+      </w:pPr>
+      <w:rPr>
+        <w:rFonts w:ascii="Wingdings" w:hAnsi="Wingdings" w:hint="default"/>
+      </w:rPr>
+    </w:lvl>
+    <w:lvl w:ilvl="3" w:tplc="04090001" w:tentative="1">
+      <w:start w:val="1"/>
+      <w:numFmt w:val="bullet"/>
+      <w:lvlText w:val=""/>
+      <w:lvlJc w:val="left"/>
+      <w:pPr>
+        <w:ind w:left="2880" w:hanging="360"/>
+      </w:pPr>
+      <w:rPr>
+        <w:rFonts w:ascii="Symbol" w:hAnsi="Symbol" w:hint="default"/>
+      </w:rPr>
+    </w:lvl>
+    <w:lvl w:ilvl="4" w:tplc="04090003" w:tentative="1">
+      <w:start w:val="1"/>
+      <w:numFmt w:val="bullet"/>
+      <w:lvlText w:val="o"/>
+      <w:lvlJc w:val="left"/>
+      <w:pPr>
+        <w:ind w:left="3600" w:hanging="360"/>
+      </w:pPr>
+      <w:rPr>
+        <w:rFonts w:ascii="Courier New" w:hAnsi="Courier New" w:cs="Courier New" w:hint="default"/>
+      </w:rPr>
+    </w:lvl>
+    <w:lvl w:ilvl="5" w:tplc="04090005" w:tentative="1">
+      <w:start w:val="1"/>
+      <w:numFmt w:val="bullet"/>
+      <w:lvlText w:val=""/>
+      <w:lvlJc w:val="left"/>
+      <w:pPr>
+        <w:ind w:left="4320" w:hanging="360"/>
+      </w:pPr>
+      <w:rPr>
+        <w:rFonts w:ascii="Wingdings" w:hAnsi="Wingdings" w:hint="default"/>
+      </w:rPr>
+    </w:lvl>
+    <w:lvl w:ilvl="6" w:tplc="04090001" w:tentative="1">
+      <w:start w:val="1"/>
+      <w:numFmt w:val="bullet"/>
+      <w:lvlText w:val=""/>
+      <w:lvlJc w:val="left"/>
+      <w:pPr>
+        <w:ind w:left="5040" w:hanging="360"/>
+      </w:pPr>
+      <w:rPr>
+        <w:rFonts w:ascii="Symbol" w:hAnsi="Symbol" w:hint="default"/>
+      </w:rPr>
+    </w:lvl>
+    <w:lvl w:ilvl="7" w:tplc="04090003" w:tentative="1">
+      <w:start w:val="1"/>
+      <w:numFmt w:val="bullet"/>
+      <w:lvlText w:val="o"/>
+      <w:lvlJc w:val="left"/>
+      <w:pPr>
+        <w:ind w:left="5760" w:hanging="360"/>
+      </w:pPr>
+      <w:rPr>
+        <w:rFonts w:ascii="Courier New" w:hAnsi="Courier New" w:cs="Courier New" w:hint="default"/>
+      </w:rPr>
+    </w:lvl>
+    <w:lvl w:ilvl="8" w:tplc="04090005" w:tentative="1">
+      <w:start w:val="1"/>
+      <w:numFmt w:val="bullet"/>
+      <w:lvlText w:val=""/>
+      <w:lvlJc w:val="left"/>
+      <w:pPr>
+        <w:ind w:left="6480" w:hanging="360"/>
+      </w:pPr>
+      <w:rPr>
+        <w:rFonts w:ascii="Wingdings" w:hAnsi="Wingdings" w:hint="default"/>
+      </w:rPr>
+    </w:lvl>
+  </w:abstractNum>
   <w:num w:numId="1" w16cid:durableId="473136474">
     <w:abstractNumId w:val="1"/>
   </w:num>
@@ -6473,9 +7528,66 @@
     <w:abstractNumId w:val="0"/>
   </w:num>
   <w:num w:numId="3" w16cid:durableId="792333824">
+    <w:abstractNumId w:val="6"/>
+  </w:num>
+  <w:num w:numId="4" w16cid:durableId="1693192531">
+    <w:abstractNumId w:val="4"/>
+  </w:num>
+  <w:num w:numId="5" w16cid:durableId="169759086">
+    <w:abstractNumId w:val="4"/>
+  </w:num>
+  <w:num w:numId="6" w16cid:durableId="1897818570">
+    <w:abstractNumId w:val="4"/>
+  </w:num>
+  <w:num w:numId="7" w16cid:durableId="586574262">
+    <w:abstractNumId w:val="4"/>
+  </w:num>
+  <w:num w:numId="8" w16cid:durableId="342980845">
+    <w:abstractNumId w:val="4"/>
+  </w:num>
+  <w:num w:numId="9" w16cid:durableId="179706726">
+    <w:abstractNumId w:val="4"/>
+  </w:num>
+  <w:num w:numId="10" w16cid:durableId="1421489051">
+    <w:abstractNumId w:val="4"/>
+  </w:num>
+  <w:num w:numId="11" w16cid:durableId="1849521061">
+    <w:abstractNumId w:val="4"/>
+  </w:num>
+  <w:num w:numId="12" w16cid:durableId="1740320822">
+    <w:abstractNumId w:val="4"/>
+  </w:num>
+  <w:num w:numId="13" w16cid:durableId="1803691393">
+    <w:abstractNumId w:val="4"/>
+  </w:num>
+  <w:num w:numId="14" w16cid:durableId="697121748">
+    <w:abstractNumId w:val="4"/>
+  </w:num>
+  <w:num w:numId="15" w16cid:durableId="2082217266">
+    <w:abstractNumId w:val="4"/>
+  </w:num>
+  <w:num w:numId="16" w16cid:durableId="2016764624">
+    <w:abstractNumId w:val="4"/>
+  </w:num>
+  <w:num w:numId="17" w16cid:durableId="102579677">
+    <w:abstractNumId w:val="4"/>
+  </w:num>
+  <w:num w:numId="18" w16cid:durableId="1183664679">
+    <w:abstractNumId w:val="4"/>
+  </w:num>
+  <w:num w:numId="19" w16cid:durableId="1025135309">
+    <w:abstractNumId w:val="4"/>
+  </w:num>
+  <w:num w:numId="20" w16cid:durableId="1181552348">
     <w:abstractNumId w:val="3"/>
   </w:num>
-  <w:num w:numId="4" w16cid:durableId="1693192531">
+  <w:num w:numId="21" w16cid:durableId="1261569053">
+    <w:abstractNumId w:val="7"/>
+  </w:num>
+  <w:num w:numId="22" w16cid:durableId="1141848376">
+    <w:abstractNumId w:val="5"/>
+  </w:num>
+  <w:num w:numId="23" w16cid:durableId="297031412">
     <w:abstractNumId w:val="2"/>
   </w:num>
   <w:numIdMacAtCleanup w:val="4"/>

</xml_diff>